<commit_message>
Prilagodjavanje funkcionalnosti implementaciji sajta
</commit_message>
<xml_diff>
--- a/SSU/ENTER Kupovina karata.docx
+++ b/SSU/ENTER Kupovina karata.docx
@@ -1,10 +1,9 @@
 
 <file path=word/document.xml><?xml version="1.0" encoding="utf-8"?>
-<w:document xmlns:o="urn:schemas-microsoft-com:office:office" xmlns:r="http://schemas.openxmlformats.org/officeDocument/2006/relationships" xmlns:v="urn:schemas-microsoft-com:vml" xmlns:w="http://schemas.openxmlformats.org/wordprocessingml/2006/main" xmlns:w10="urn:schemas-microsoft-com:office:word" xmlns:wp="http://schemas.openxmlformats.org/drawingml/2006/wordprocessingDrawing" xmlns:wps="http://schemas.microsoft.com/office/word/2010/wordprocessingShape" xmlns:wpg="http://schemas.microsoft.com/office/word/2010/wordprocessingGroup" xmlns:mc="http://schemas.openxmlformats.org/markup-compatibility/2006" xmlns:wp14="http://schemas.microsoft.com/office/word/2010/wordprocessingDrawing" xmlns:w14="http://schemas.microsoft.com/office/word/2010/wordml" mc:Ignorable="w14 wp14">
+<w:document xmlns:wpc="http://schemas.microsoft.com/office/word/2010/wordprocessingCanvas" xmlns:cx="http://schemas.microsoft.com/office/drawing/2014/chartex" xmlns:cx1="http://schemas.microsoft.com/office/drawing/2015/9/8/chartex" xmlns:cx2="http://schemas.microsoft.com/office/drawing/2015/10/21/chartex" xmlns:cx3="http://schemas.microsoft.com/office/drawing/2016/5/9/chartex" xmlns:cx4="http://schemas.microsoft.com/office/drawing/2016/5/10/chartex" xmlns:cx5="http://schemas.microsoft.com/office/drawing/2016/5/11/chartex" xmlns:cx6="http://schemas.microsoft.com/office/drawing/2016/5/12/chartex" xmlns:cx7="http://schemas.microsoft.com/office/drawing/2016/5/13/chartex" xmlns:cx8="http://schemas.microsoft.com/office/drawing/2016/5/14/chartex" xmlns:mc="http://schemas.openxmlformats.org/markup-compatibility/2006" xmlns:aink="http://schemas.microsoft.com/office/drawing/2016/ink" xmlns:am3d="http://schemas.microsoft.com/office/drawing/2017/model3d" xmlns:o="urn:schemas-microsoft-com:office:office" xmlns:r="http://schemas.openxmlformats.org/officeDocument/2006/relationships" xmlns:m="http://schemas.openxmlformats.org/officeDocument/2006/math" xmlns:v="urn:schemas-microsoft-com:vml" xmlns:wp14="http://schemas.microsoft.com/office/word/2010/wordprocessingDrawing" xmlns:wp="http://schemas.openxmlformats.org/drawingml/2006/wordprocessingDrawing" xmlns:w10="urn:schemas-microsoft-com:office:word" xmlns:w="http://schemas.openxmlformats.org/wordprocessingml/2006/main" xmlns:w14="http://schemas.microsoft.com/office/word/2010/wordml" xmlns:w15="http://schemas.microsoft.com/office/word/2012/wordml" xmlns:w16cid="http://schemas.microsoft.com/office/word/2016/wordml/cid" xmlns:w16se="http://schemas.microsoft.com/office/word/2015/wordml/symex" xmlns:wpg="http://schemas.microsoft.com/office/word/2010/wordprocessingGroup" xmlns:wpi="http://schemas.microsoft.com/office/word/2010/wordprocessingInk" xmlns:wne="http://schemas.microsoft.com/office/word/2006/wordml" xmlns:wps="http://schemas.microsoft.com/office/word/2010/wordprocessingShape" mc:Ignorable="w14 w15 w16se w16cid wp14">
   <w:body>
     <w:p>
       <w:pPr>
-        <w:pStyle w:val="Normal"/>
         <w:jc w:val="center"/>
         <w:rPr>
           <w:sz w:val="28"/>
@@ -21,7 +20,6 @@
     </w:p>
     <w:p>
       <w:pPr>
-        <w:pStyle w:val="Normal"/>
         <w:jc w:val="center"/>
         <w:rPr>
           <w:sz w:val="28"/>
@@ -38,104 +36,62 @@
     </w:p>
     <w:p>
       <w:pPr>
-        <w:pStyle w:val="Normal"/>
         <w:jc w:val="center"/>
-        <w:rPr/>
-      </w:pPr>
-      <w:r>
-        <w:rPr/>
-      </w:r>
-    </w:p>
-    <w:p>
-      <w:pPr>
-        <w:pStyle w:val="Normal"/>
+      </w:pPr>
+    </w:p>
+    <w:p>
+      <w:pPr>
         <w:jc w:val="center"/>
-        <w:rPr/>
-      </w:pPr>
-      <w:r>
-        <w:rPr/>
-      </w:r>
-    </w:p>
-    <w:p>
-      <w:pPr>
-        <w:pStyle w:val="Normal"/>
+      </w:pPr>
+    </w:p>
+    <w:p>
+      <w:pPr>
         <w:jc w:val="center"/>
         <w:rPr>
           <w:sz w:val="36"/>
           <w:szCs w:val="36"/>
         </w:rPr>
       </w:pPr>
+    </w:p>
+    <w:p>
+      <w:pPr>
+        <w:jc w:val="center"/>
+      </w:pPr>
       <w:r>
         <w:rPr>
           <w:sz w:val="36"/>
           <w:szCs w:val="36"/>
         </w:rPr>
-      </w:r>
-    </w:p>
-    <w:p>
-      <w:pPr>
-        <w:pStyle w:val="Normal"/>
+        <w:t>Projekat ENTER</w:t>
+      </w:r>
+    </w:p>
+    <w:p>
+      <w:pPr>
         <w:jc w:val="center"/>
-        <w:rPr/>
-      </w:pPr>
-      <w:r>
-        <w:rPr>
-          <w:sz w:val="36"/>
-          <w:szCs w:val="36"/>
-        </w:rPr>
-        <w:t>Projekat ENTER</w:t>
-      </w:r>
-    </w:p>
-    <w:p>
-      <w:pPr>
-        <w:pStyle w:val="Normal"/>
+      </w:pPr>
+    </w:p>
+    <w:p>
+      <w:pPr>
         <w:jc w:val="center"/>
-        <w:rPr/>
-      </w:pPr>
-      <w:r>
-        <w:rPr/>
-      </w:r>
-    </w:p>
-    <w:p>
-      <w:pPr>
-        <w:pStyle w:val="Normal"/>
+        <w:rPr>
+          <w:b/>
+        </w:rPr>
+      </w:pPr>
+    </w:p>
+    <w:p>
+      <w:pPr>
         <w:jc w:val="center"/>
         <w:rPr>
-          <w:b/>
-          <w:b/>
-        </w:rPr>
-      </w:pPr>
-      <w:r>
-        <w:rPr>
-          <w:b/>
-        </w:rPr>
-      </w:r>
-    </w:p>
-    <w:p>
-      <w:pPr>
-        <w:pStyle w:val="Normal"/>
-        <w:jc w:val="center"/>
-        <w:rPr>
-          <w:b/>
           <w:b/>
           <w:sz w:val="36"/>
           <w:szCs w:val="36"/>
         </w:rPr>
       </w:pPr>
-      <w:r>
-        <w:rPr>
-          <w:b/>
-          <w:sz w:val="36"/>
-          <w:szCs w:val="36"/>
-        </w:rPr>
-      </w:r>
-    </w:p>
-    <w:p>
-      <w:pPr>
-        <w:pStyle w:val="Normal"/>
+    </w:p>
+    <w:p>
+      <w:pPr>
         <w:jc w:val="center"/>
         <w:rPr>
-          <w:b/>
           <w:b/>
           <w:bCs/>
           <w:sz w:val="36"/>
@@ -154,7 +110,6 @@
     </w:p>
     <w:p>
       <w:pPr>
-        <w:pStyle w:val="Normal"/>
         <w:jc w:val="center"/>
         <w:rPr>
           <w:lang w:val="sr-Latn-RS"/>
@@ -173,23 +128,15 @@
     </w:p>
     <w:p>
       <w:pPr>
-        <w:pStyle w:val="Normal"/>
         <w:jc w:val="center"/>
         <w:rPr>
           <w:sz w:val="36"/>
           <w:szCs w:val="36"/>
         </w:rPr>
       </w:pPr>
-      <w:r>
-        <w:rPr>
-          <w:sz w:val="36"/>
-          <w:szCs w:val="36"/>
-        </w:rPr>
-      </w:r>
-    </w:p>
-    <w:p>
-      <w:pPr>
-        <w:pStyle w:val="Normal"/>
+    </w:p>
+    <w:p>
+      <w:pPr>
         <w:jc w:val="center"/>
         <w:rPr>
           <w:sz w:val="28"/>
@@ -206,18 +153,11 @@
     </w:p>
     <w:p>
       <w:pPr>
-        <w:pStyle w:val="Normal"/>
         <w:rPr>
           <w:sz w:val="28"/>
           <w:szCs w:val="28"/>
         </w:rPr>
       </w:pPr>
-      <w:r>
-        <w:rPr>
-          <w:sz w:val="28"/>
-          <w:szCs w:val="28"/>
-        </w:rPr>
-      </w:r>
       <w:r>
         <w:br w:type="page"/>
       </w:r>
@@ -226,40 +166,28 @@
       <w:tblPr>
         <w:tblStyle w:val="TableGrid"/>
         <w:tblW w:w="9577" w:type="dxa"/>
-        <w:jc w:val="left"/>
-        <w:tblInd w:w="0" w:type="dxa"/>
-        <w:tblCellMar>
-          <w:top w:w="0" w:type="dxa"/>
-          <w:left w:w="108" w:type="dxa"/>
-          <w:bottom w:w="0" w:type="dxa"/>
-          <w:right w:w="108" w:type="dxa"/>
-        </w:tblCellMar>
-        <w:tblLook w:val="04a0"/>
+        <w:tblLook w:val="04A0" w:firstRow="1" w:lastRow="0" w:firstColumn="1" w:lastColumn="0" w:noHBand="0" w:noVBand="1"/>
       </w:tblPr>
       <w:tblGrid>
-        <w:gridCol w:w="2394"/>
+        <w:gridCol w:w="2395"/>
         <w:gridCol w:w="2394"/>
         <w:gridCol w:w="2394"/>
         <w:gridCol w:w="2394"/>
       </w:tblGrid>
       <w:tr>
-        <w:trPr/>
         <w:tc>
           <w:tcPr>
             <w:tcW w:w="2394" w:type="dxa"/>
-            <w:tcBorders/>
-            <w:shd w:fill="auto" w:val="clear"/>
+            <w:shd w:val="clear" w:color="auto" w:fill="auto"/>
           </w:tcPr>
           <w:p>
             <w:pPr>
-              <w:pStyle w:val="Normal"/>
               <w:pageBreakBefore/>
-              <w:spacing w:lineRule="auto" w:line="240" w:before="0" w:after="0"/>
+              <w:spacing w:after="0" w:line="240" w:lineRule="auto"/>
               <w:jc w:val="center"/>
-              <w:rPr/>
             </w:pPr>
             <w:r>
-              <w:rPr/>
+              <w:lastRenderedPageBreak/>
               <w:t>Datum</w:t>
             </w:r>
           </w:p>
@@ -267,18 +195,14 @@
         <w:tc>
           <w:tcPr>
             <w:tcW w:w="2394" w:type="dxa"/>
-            <w:tcBorders/>
-            <w:shd w:fill="auto" w:val="clear"/>
+            <w:shd w:val="clear" w:color="auto" w:fill="auto"/>
           </w:tcPr>
           <w:p>
             <w:pPr>
-              <w:pStyle w:val="Normal"/>
-              <w:spacing w:lineRule="auto" w:line="240" w:before="0" w:after="0"/>
+              <w:spacing w:after="0" w:line="240" w:lineRule="auto"/>
               <w:jc w:val="center"/>
-              <w:rPr/>
             </w:pPr>
             <w:r>
-              <w:rPr/>
               <w:t>Verzija</w:t>
             </w:r>
           </w:p>
@@ -286,13 +210,11 @@
         <w:tc>
           <w:tcPr>
             <w:tcW w:w="2394" w:type="dxa"/>
-            <w:tcBorders/>
-            <w:shd w:fill="auto" w:val="clear"/>
+            <w:shd w:val="clear" w:color="auto" w:fill="auto"/>
           </w:tcPr>
           <w:p>
             <w:pPr>
-              <w:pStyle w:val="Normal"/>
-              <w:spacing w:lineRule="auto" w:line="240" w:before="0" w:after="0"/>
+              <w:spacing w:after="0" w:line="240" w:lineRule="auto"/>
               <w:jc w:val="center"/>
               <w:rPr>
                 <w:sz w:val="28"/>
@@ -300,7 +222,6 @@
               </w:rPr>
             </w:pPr>
             <w:r>
-              <w:rPr/>
               <w:t>Kratak</w:t>
             </w:r>
             <w:r>
@@ -311,7 +232,6 @@
               <w:t xml:space="preserve"> </w:t>
             </w:r>
             <w:r>
-              <w:rPr/>
               <w:t>opis</w:t>
             </w:r>
           </w:p>
@@ -319,37 +239,29 @@
         <w:tc>
           <w:tcPr>
             <w:tcW w:w="2394" w:type="dxa"/>
-            <w:tcBorders/>
-            <w:shd w:fill="auto" w:val="clear"/>
+            <w:shd w:val="clear" w:color="auto" w:fill="auto"/>
           </w:tcPr>
           <w:p>
             <w:pPr>
-              <w:pStyle w:val="Normal"/>
-              <w:spacing w:lineRule="auto" w:line="240" w:before="0" w:after="0"/>
+              <w:spacing w:after="0" w:line="240" w:lineRule="auto"/>
               <w:jc w:val="center"/>
-              <w:rPr/>
             </w:pPr>
             <w:r>
-              <w:rPr/>
               <w:t>Autor</w:t>
             </w:r>
           </w:p>
         </w:tc>
       </w:tr>
       <w:tr>
-        <w:trPr/>
         <w:tc>
           <w:tcPr>
             <w:tcW w:w="2394" w:type="dxa"/>
-            <w:tcBorders/>
-            <w:shd w:fill="auto" w:val="clear"/>
+            <w:shd w:val="clear" w:color="auto" w:fill="auto"/>
           </w:tcPr>
           <w:p>
             <w:pPr>
-              <w:pStyle w:val="Normal"/>
-              <w:spacing w:lineRule="auto" w:line="240" w:before="0" w:after="0"/>
+              <w:spacing w:after="0" w:line="240" w:lineRule="auto"/>
               <w:jc w:val="center"/>
-              <w:rPr/>
             </w:pPr>
             <w:r>
               <w:rPr>
@@ -371,13 +283,11 @@
         <w:tc>
           <w:tcPr>
             <w:tcW w:w="2394" w:type="dxa"/>
-            <w:tcBorders/>
-            <w:shd w:fill="auto" w:val="clear"/>
+            <w:shd w:val="clear" w:color="auto" w:fill="auto"/>
           </w:tcPr>
           <w:p>
             <w:pPr>
-              <w:pStyle w:val="Normal"/>
-              <w:spacing w:lineRule="auto" w:line="240" w:before="0" w:after="0"/>
+              <w:spacing w:after="0" w:line="240" w:lineRule="auto"/>
               <w:jc w:val="center"/>
               <w:rPr>
                 <w:sz w:val="28"/>
@@ -396,13 +306,11 @@
         <w:tc>
           <w:tcPr>
             <w:tcW w:w="2394" w:type="dxa"/>
-            <w:tcBorders/>
-            <w:shd w:fill="auto" w:val="clear"/>
+            <w:shd w:val="clear" w:color="auto" w:fill="auto"/>
           </w:tcPr>
           <w:p>
             <w:pPr>
-              <w:pStyle w:val="Normal"/>
-              <w:spacing w:lineRule="auto" w:line="240" w:before="0" w:after="0"/>
+              <w:spacing w:after="0" w:line="240" w:lineRule="auto"/>
               <w:jc w:val="center"/>
               <w:rPr>
                 <w:sz w:val="28"/>
@@ -421,23 +329,17 @@
         <w:tc>
           <w:tcPr>
             <w:tcW w:w="2394" w:type="dxa"/>
-            <w:tcBorders/>
-            <w:shd w:fill="auto" w:val="clear"/>
+            <w:shd w:val="clear" w:color="auto" w:fill="auto"/>
           </w:tcPr>
           <w:p>
             <w:pPr>
-              <w:pStyle w:val="Normal"/>
-              <w:spacing w:lineRule="auto" w:line="240" w:before="0" w:after="0"/>
+              <w:spacing w:after="0" w:line="240" w:lineRule="auto"/>
               <w:jc w:val="center"/>
-              <w:rPr>
-                <w:lang w:val="en-US"/>
-              </w:rPr>
             </w:pPr>
             <w:r>
               <w:rPr>
                 <w:sz w:val="28"/>
                 <w:szCs w:val="28"/>
-                <w:lang w:val="en-US"/>
               </w:rPr>
               <w:t>Vladimir Stefanovic</w:t>
             </w:r>
@@ -445,281 +347,204 @@
         </w:tc>
       </w:tr>
       <w:tr>
-        <w:trPr/>
         <w:tc>
           <w:tcPr>
             <w:tcW w:w="2394" w:type="dxa"/>
-            <w:tcBorders/>
-            <w:shd w:fill="auto" w:val="clear"/>
+            <w:shd w:val="clear" w:color="auto" w:fill="auto"/>
           </w:tcPr>
           <w:p>
             <w:pPr>
-              <w:pStyle w:val="Normal"/>
-              <w:spacing w:lineRule="auto" w:line="240" w:before="0" w:after="0"/>
+              <w:spacing w:after="0" w:line="240" w:lineRule="auto"/>
               <w:jc w:val="center"/>
               <w:rPr>
                 <w:sz w:val="28"/>
                 <w:szCs w:val="28"/>
               </w:rPr>
             </w:pPr>
-            <w:r>
-              <w:rPr>
-                <w:sz w:val="28"/>
-                <w:szCs w:val="28"/>
-              </w:rPr>
-            </w:r>
           </w:p>
         </w:tc>
         <w:tc>
           <w:tcPr>
             <w:tcW w:w="2394" w:type="dxa"/>
-            <w:tcBorders/>
-            <w:shd w:fill="auto" w:val="clear"/>
+            <w:shd w:val="clear" w:color="auto" w:fill="auto"/>
           </w:tcPr>
           <w:p>
             <w:pPr>
-              <w:pStyle w:val="Normal"/>
-              <w:spacing w:lineRule="auto" w:line="240" w:before="0" w:after="0"/>
+              <w:spacing w:after="0" w:line="240" w:lineRule="auto"/>
               <w:jc w:val="center"/>
               <w:rPr>
                 <w:sz w:val="28"/>
                 <w:szCs w:val="28"/>
               </w:rPr>
             </w:pPr>
-            <w:r>
-              <w:rPr>
-                <w:sz w:val="28"/>
-                <w:szCs w:val="28"/>
-              </w:rPr>
-            </w:r>
           </w:p>
         </w:tc>
         <w:tc>
           <w:tcPr>
             <w:tcW w:w="2394" w:type="dxa"/>
-            <w:tcBorders/>
-            <w:shd w:fill="auto" w:val="clear"/>
+            <w:shd w:val="clear" w:color="auto" w:fill="auto"/>
           </w:tcPr>
           <w:p>
             <w:pPr>
-              <w:pStyle w:val="Normal"/>
-              <w:spacing w:lineRule="auto" w:line="240" w:before="0" w:after="0"/>
+              <w:spacing w:after="0" w:line="240" w:lineRule="auto"/>
               <w:jc w:val="center"/>
               <w:rPr>
                 <w:sz w:val="28"/>
                 <w:szCs w:val="28"/>
               </w:rPr>
             </w:pPr>
-            <w:r>
-              <w:rPr>
-                <w:sz w:val="28"/>
-                <w:szCs w:val="28"/>
-              </w:rPr>
-            </w:r>
           </w:p>
         </w:tc>
         <w:tc>
           <w:tcPr>
             <w:tcW w:w="2394" w:type="dxa"/>
-            <w:tcBorders/>
-            <w:shd w:fill="auto" w:val="clear"/>
+            <w:shd w:val="clear" w:color="auto" w:fill="auto"/>
           </w:tcPr>
           <w:p>
             <w:pPr>
-              <w:pStyle w:val="Normal"/>
-              <w:spacing w:lineRule="auto" w:line="240" w:before="0" w:after="0"/>
+              <w:spacing w:after="0" w:line="240" w:lineRule="auto"/>
               <w:jc w:val="center"/>
               <w:rPr>
                 <w:sz w:val="28"/>
                 <w:szCs w:val="28"/>
               </w:rPr>
             </w:pPr>
-            <w:r>
-              <w:rPr>
-                <w:sz w:val="28"/>
-                <w:szCs w:val="28"/>
-              </w:rPr>
-            </w:r>
           </w:p>
         </w:tc>
       </w:tr>
       <w:tr>
-        <w:trPr/>
         <w:tc>
           <w:tcPr>
             <w:tcW w:w="2394" w:type="dxa"/>
-            <w:tcBorders/>
-            <w:shd w:fill="auto" w:val="clear"/>
+            <w:shd w:val="clear" w:color="auto" w:fill="auto"/>
           </w:tcPr>
           <w:p>
             <w:pPr>
-              <w:pStyle w:val="Normal"/>
-              <w:spacing w:lineRule="auto" w:line="240" w:before="0" w:after="0"/>
+              <w:spacing w:after="0" w:line="240" w:lineRule="auto"/>
               <w:jc w:val="center"/>
               <w:rPr>
                 <w:sz w:val="28"/>
                 <w:szCs w:val="28"/>
               </w:rPr>
             </w:pPr>
-            <w:r>
-              <w:rPr>
-                <w:sz w:val="28"/>
-                <w:szCs w:val="28"/>
-              </w:rPr>
-            </w:r>
           </w:p>
         </w:tc>
         <w:tc>
           <w:tcPr>
             <w:tcW w:w="2394" w:type="dxa"/>
-            <w:tcBorders/>
-            <w:shd w:fill="auto" w:val="clear"/>
+            <w:shd w:val="clear" w:color="auto" w:fill="auto"/>
           </w:tcPr>
           <w:p>
             <w:pPr>
-              <w:pStyle w:val="Normal"/>
-              <w:spacing w:lineRule="auto" w:line="240" w:before="0" w:after="0"/>
+              <w:spacing w:after="0" w:line="240" w:lineRule="auto"/>
               <w:jc w:val="center"/>
               <w:rPr>
                 <w:sz w:val="28"/>
                 <w:szCs w:val="28"/>
               </w:rPr>
             </w:pPr>
-            <w:r>
-              <w:rPr>
-                <w:sz w:val="28"/>
-                <w:szCs w:val="28"/>
-              </w:rPr>
-            </w:r>
           </w:p>
         </w:tc>
         <w:tc>
           <w:tcPr>
             <w:tcW w:w="2394" w:type="dxa"/>
-            <w:tcBorders/>
-            <w:shd w:fill="auto" w:val="clear"/>
+            <w:shd w:val="clear" w:color="auto" w:fill="auto"/>
           </w:tcPr>
           <w:p>
             <w:pPr>
-              <w:pStyle w:val="Normal"/>
-              <w:spacing w:lineRule="auto" w:line="240" w:before="0" w:after="0"/>
+              <w:spacing w:after="0" w:line="240" w:lineRule="auto"/>
               <w:jc w:val="center"/>
               <w:rPr>
                 <w:sz w:val="28"/>
                 <w:szCs w:val="28"/>
               </w:rPr>
             </w:pPr>
-            <w:r>
-              <w:rPr>
-                <w:sz w:val="28"/>
-                <w:szCs w:val="28"/>
-              </w:rPr>
-            </w:r>
           </w:p>
         </w:tc>
         <w:tc>
           <w:tcPr>
             <w:tcW w:w="2394" w:type="dxa"/>
-            <w:tcBorders/>
-            <w:shd w:fill="auto" w:val="clear"/>
+            <w:shd w:val="clear" w:color="auto" w:fill="auto"/>
           </w:tcPr>
           <w:p>
             <w:pPr>
-              <w:pStyle w:val="Normal"/>
-              <w:spacing w:lineRule="auto" w:line="240" w:before="0" w:after="0"/>
+              <w:spacing w:after="0" w:line="240" w:lineRule="auto"/>
               <w:jc w:val="center"/>
               <w:rPr>
                 <w:sz w:val="28"/>
                 <w:szCs w:val="28"/>
               </w:rPr>
             </w:pPr>
-            <w:r>
-              <w:rPr>
-                <w:sz w:val="28"/>
-                <w:szCs w:val="28"/>
-              </w:rPr>
-            </w:r>
           </w:p>
         </w:tc>
       </w:tr>
     </w:tbl>
     <w:p>
       <w:pPr>
-        <w:pStyle w:val="Normal"/>
         <w:jc w:val="center"/>
         <w:rPr>
           <w:sz w:val="28"/>
           <w:szCs w:val="28"/>
         </w:rPr>
       </w:pPr>
-      <w:r>
+    </w:p>
+    <w:p>
+      <w:pPr>
         <w:rPr>
           <w:sz w:val="28"/>
           <w:szCs w:val="28"/>
         </w:rPr>
-      </w:r>
-    </w:p>
-    <w:p>
-      <w:pPr>
-        <w:pStyle w:val="Normal"/>
-        <w:rPr>
-          <w:sz w:val="28"/>
-          <w:szCs w:val="28"/>
-        </w:rPr>
-      </w:pPr>
-      <w:r>
-        <w:rPr>
-          <w:sz w:val="28"/>
-          <w:szCs w:val="28"/>
-        </w:rPr>
-      </w:r>
+      </w:pPr>
       <w:r>
         <w:br w:type="page"/>
       </w:r>
     </w:p>
     <w:sdt>
       <w:sdtPr>
+        <w:rPr>
+          <w:rFonts w:asciiTheme="minorHAnsi" w:eastAsiaTheme="minorEastAsia" w:hAnsiTheme="minorHAnsi" w:cstheme="minorBidi"/>
+          <w:b w:val="0"/>
+          <w:bCs w:val="0"/>
+          <w:color w:val="00000A"/>
+          <w:sz w:val="22"/>
+          <w:szCs w:val="22"/>
+        </w:rPr>
+        <w:id w:val="1374732733"/>
         <w:docPartObj>
           <w:docPartGallery w:val="Table of Contents"/>
-          <w:docPartUnique w:val="true"/>
+          <w:docPartUnique/>
         </w:docPartObj>
-        <w:id w:val="1374732733"/>
       </w:sdtPr>
+      <w:sdtEndPr/>
       <w:sdtContent>
         <w:p>
           <w:pPr>
             <w:pStyle w:val="TOCHeading"/>
-            <w:rPr/>
           </w:pPr>
           <w:r>
-            <w:rPr/>
             <w:t>Sadržaj</w:t>
           </w:r>
         </w:p>
         <w:p>
           <w:pPr>
-            <w:pStyle w:val="Contents1"/>
+            <w:pStyle w:val="TOC1"/>
             <w:tabs>
-              <w:tab w:val="right" w:pos="9350" w:leader="dot"/>
+              <w:tab w:val="right" w:leader="dot" w:pos="9350"/>
             </w:tabs>
-            <w:rPr/>
           </w:pPr>
           <w:r>
             <w:fldChar w:fldCharType="begin"/>
           </w:r>
           <w:r>
             <w:rPr>
+              <w:rStyle w:val="IndexLink"/>
               <w:webHidden/>
-              <w:rStyle w:val="IndexLink"/>
-              <w:vanish w:val="false"/>
             </w:rPr>
-            <w:instrText> TOC \z \o "1-3" \u \h</w:instrText>
+            <w:instrText>TOC \z \o "1-3" \u \h</w:instrText>
           </w:r>
           <w:r>
             <w:rPr>
-              <w:webHidden/>
               <w:rStyle w:val="IndexLink"/>
-              <w:vanish w:val="false"/>
             </w:rPr>
             <w:fldChar w:fldCharType="separate"/>
           </w:r>
@@ -740,15 +565,25 @@
               <w:rPr>
                 <w:webHidden/>
               </w:rPr>
+            </w:r>
+            <w:r>
+              <w:rPr>
+                <w:webHidden/>
+              </w:rPr>
               <w:fldChar w:fldCharType="separate"/>
             </w:r>
             <w:r>
               <w:rPr>
-                <w:webHidden/>
                 <w:rStyle w:val="IndexLink"/>
-                <w:vanish w:val="false"/>
+                <w:webHidden/>
               </w:rPr>
               <w:t>1. Uvod</w:t>
+            </w:r>
+            <w:r>
+              <w:rPr>
+                <w:rStyle w:val="IndexLink"/>
+                <w:webHidden/>
+              </w:rPr>
               <w:tab/>
               <w:t>4</w:t>
             </w:r>
@@ -762,11 +597,10 @@
         </w:p>
         <w:p>
           <w:pPr>
-            <w:pStyle w:val="Contents3"/>
+            <w:pStyle w:val="TOC3"/>
             <w:tabs>
-              <w:tab w:val="right" w:pos="9350" w:leader="dot"/>
+              <w:tab w:val="right" w:leader="dot" w:pos="9350"/>
             </w:tabs>
-            <w:rPr/>
           </w:pPr>
           <w:hyperlink w:anchor="_Toc508657717">
             <w:r>
@@ -785,15 +619,25 @@
               <w:rPr>
                 <w:webHidden/>
               </w:rPr>
+            </w:r>
+            <w:r>
+              <w:rPr>
+                <w:webHidden/>
+              </w:rPr>
               <w:fldChar w:fldCharType="separate"/>
             </w:r>
             <w:r>
               <w:rPr>
-                <w:webHidden/>
                 <w:rStyle w:val="IndexLink"/>
-                <w:vanish w:val="false"/>
+                <w:webHidden/>
               </w:rPr>
               <w:t>1.1 Rezime</w:t>
+            </w:r>
+            <w:r>
+              <w:rPr>
+                <w:rStyle w:val="IndexLink"/>
+                <w:webHidden/>
+              </w:rPr>
               <w:tab/>
               <w:t>4</w:t>
             </w:r>
@@ -807,11 +651,10 @@
         </w:p>
         <w:p>
           <w:pPr>
-            <w:pStyle w:val="Contents3"/>
+            <w:pStyle w:val="TOC3"/>
             <w:tabs>
-              <w:tab w:val="right" w:pos="9350" w:leader="dot"/>
+              <w:tab w:val="right" w:leader="dot" w:pos="9350"/>
             </w:tabs>
-            <w:rPr/>
           </w:pPr>
           <w:hyperlink w:anchor="_Toc508657718">
             <w:r>
@@ -830,15 +673,25 @@
               <w:rPr>
                 <w:webHidden/>
               </w:rPr>
+            </w:r>
+            <w:r>
+              <w:rPr>
+                <w:webHidden/>
+              </w:rPr>
               <w:fldChar w:fldCharType="separate"/>
             </w:r>
             <w:r>
               <w:rPr>
-                <w:webHidden/>
                 <w:rStyle w:val="IndexLink"/>
-                <w:vanish w:val="false"/>
+                <w:webHidden/>
               </w:rPr>
               <w:t>1.2 Namena</w:t>
+            </w:r>
+            <w:r>
+              <w:rPr>
+                <w:rStyle w:val="IndexLink"/>
+                <w:webHidden/>
+              </w:rPr>
               <w:tab/>
               <w:t>4</w:t>
             </w:r>
@@ -852,40 +705,44 @@
         </w:p>
         <w:p>
           <w:pPr>
-            <w:pStyle w:val="Contents1"/>
+            <w:pStyle w:val="TOC1"/>
             <w:tabs>
-              <w:tab w:val="right" w:pos="9350" w:leader="dot"/>
+              <w:tab w:val="right" w:leader="dot" w:pos="9350"/>
             </w:tabs>
-            <w:rPr/>
           </w:pPr>
           <w:hyperlink w:anchor="_Toc508657719">
             <w:r>
               <w:rPr>
-                <w:webHidden/>
                 <w:rStyle w:val="IndexLink"/>
-                <w:vanish w:val="false"/>
+                <w:webHidden/>
               </w:rPr>
               <w:t xml:space="preserve">2. Scenario </w:t>
-            </w:r>
-            <w:r>
-              <w:rPr>
-                <w:rStyle w:val="IndexLink"/>
-                <w:vanish w:val="false"/>
-                <w:lang w:val="sr-Latn-RS"/>
-              </w:rPr>
-              <w:t>kupovine</w:t>
-            </w:r>
-            <w:r>
-              <w:rPr>
-                <w:rStyle w:val="IndexLink"/>
-              </w:rPr>
-              <w:t xml:space="preserve"> </w:t>
             </w:r>
             <w:r>
               <w:rPr>
                 <w:rStyle w:val="IndexLink"/>
                 <w:lang w:val="sr-Latn-RS"/>
               </w:rPr>
+              <w:t>kup</w:t>
+            </w:r>
+            <w:r>
+              <w:rPr>
+                <w:rStyle w:val="IndexLink"/>
+                <w:lang w:val="sr-Latn-RS"/>
+              </w:rPr>
+              <w:t>ovine</w:t>
+            </w:r>
+            <w:r>
+              <w:rPr>
+                <w:rStyle w:val="IndexLink"/>
+              </w:rPr>
+              <w:t xml:space="preserve"> </w:t>
+            </w:r>
+            <w:r>
+              <w:rPr>
+                <w:rStyle w:val="IndexLink"/>
+                <w:lang w:val="sr-Latn-RS"/>
+              </w:rPr>
               <w:t>karata</w:t>
             </w:r>
             <w:r>
@@ -904,12 +761,16 @@
               <w:rPr>
                 <w:webHidden/>
               </w:rPr>
+            </w:r>
+            <w:r>
+              <w:rPr>
+                <w:webHidden/>
+              </w:rPr>
               <w:fldChar w:fldCharType="separate"/>
             </w:r>
             <w:r>
               <w:rPr>
                 <w:rStyle w:val="IndexLink"/>
-                <w:vanish w:val="false"/>
               </w:rPr>
               <w:tab/>
               <w:t>4</w:t>
@@ -924,11 +785,10 @@
         </w:p>
         <w:p>
           <w:pPr>
-            <w:pStyle w:val="Contents3"/>
+            <w:pStyle w:val="TOC3"/>
             <w:tabs>
-              <w:tab w:val="right" w:pos="9350" w:leader="dot"/>
+              <w:tab w:val="right" w:leader="dot" w:pos="9350"/>
             </w:tabs>
-            <w:rPr/>
           </w:pPr>
           <w:hyperlink w:anchor="_Toc508657720">
             <w:r>
@@ -947,15 +807,25 @@
               <w:rPr>
                 <w:webHidden/>
               </w:rPr>
+            </w:r>
+            <w:r>
+              <w:rPr>
+                <w:webHidden/>
+              </w:rPr>
               <w:fldChar w:fldCharType="separate"/>
             </w:r>
             <w:r>
               <w:rPr>
-                <w:webHidden/>
                 <w:rStyle w:val="IndexLink"/>
-                <w:vanish w:val="false"/>
+                <w:webHidden/>
               </w:rPr>
               <w:t>2.1  Kratak opis</w:t>
+            </w:r>
+            <w:r>
+              <w:rPr>
+                <w:rStyle w:val="IndexLink"/>
+                <w:webHidden/>
+              </w:rPr>
               <w:tab/>
               <w:t>4</w:t>
             </w:r>
@@ -969,11 +839,10 @@
         </w:p>
         <w:p>
           <w:pPr>
-            <w:pStyle w:val="Contents3"/>
+            <w:pStyle w:val="TOC3"/>
             <w:tabs>
-              <w:tab w:val="right" w:pos="9350" w:leader="dot"/>
+              <w:tab w:val="right" w:leader="dot" w:pos="9350"/>
             </w:tabs>
-            <w:rPr/>
           </w:pPr>
           <w:hyperlink w:anchor="_Toc508657721">
             <w:r>
@@ -992,15 +861,25 @@
               <w:rPr>
                 <w:webHidden/>
               </w:rPr>
+            </w:r>
+            <w:r>
+              <w:rPr>
+                <w:webHidden/>
+              </w:rPr>
               <w:fldChar w:fldCharType="separate"/>
             </w:r>
             <w:r>
               <w:rPr>
-                <w:webHidden/>
                 <w:rStyle w:val="IndexLink"/>
-                <w:vanish w:val="false"/>
+                <w:webHidden/>
               </w:rPr>
               <w:t>2.2 Tok događaja</w:t>
+            </w:r>
+            <w:r>
+              <w:rPr>
+                <w:rStyle w:val="IndexLink"/>
+                <w:webHidden/>
+              </w:rPr>
               <w:tab/>
               <w:t>4</w:t>
             </w:r>
@@ -1014,11 +893,10 @@
         </w:p>
         <w:p>
           <w:pPr>
-            <w:pStyle w:val="Contents3"/>
+            <w:pStyle w:val="TOC3"/>
             <w:tabs>
-              <w:tab w:val="right" w:pos="9350" w:leader="dot"/>
+              <w:tab w:val="right" w:leader="dot" w:pos="9350"/>
             </w:tabs>
-            <w:rPr/>
           </w:pPr>
           <w:hyperlink w:anchor="_Toc508657722">
             <w:r>
@@ -1037,15 +915,25 @@
               <w:rPr>
                 <w:webHidden/>
               </w:rPr>
+            </w:r>
+            <w:r>
+              <w:rPr>
+                <w:webHidden/>
+              </w:rPr>
               <w:fldChar w:fldCharType="separate"/>
             </w:r>
             <w:r>
               <w:rPr>
-                <w:webHidden/>
                 <w:rStyle w:val="IndexLink"/>
-                <w:vanish w:val="false"/>
+                <w:webHidden/>
               </w:rPr>
               <w:t>2.3 Posebni zahtevi</w:t>
+            </w:r>
+            <w:r>
+              <w:rPr>
+                <w:rStyle w:val="IndexLink"/>
+                <w:webHidden/>
+              </w:rPr>
               <w:tab/>
               <w:t>4</w:t>
             </w:r>
@@ -1059,11 +947,10 @@
         </w:p>
         <w:p>
           <w:pPr>
-            <w:pStyle w:val="Contents3"/>
+            <w:pStyle w:val="TOC3"/>
             <w:tabs>
-              <w:tab w:val="right" w:pos="9350" w:leader="dot"/>
+              <w:tab w:val="right" w:leader="dot" w:pos="9350"/>
             </w:tabs>
-            <w:rPr/>
           </w:pPr>
           <w:hyperlink w:anchor="_Toc508657723">
             <w:r>
@@ -1082,15 +969,25 @@
               <w:rPr>
                 <w:webHidden/>
               </w:rPr>
+            </w:r>
+            <w:r>
+              <w:rPr>
+                <w:webHidden/>
+              </w:rPr>
               <w:fldChar w:fldCharType="separate"/>
             </w:r>
             <w:r>
               <w:rPr>
-                <w:webHidden/>
                 <w:rStyle w:val="IndexLink"/>
-                <w:vanish w:val="false"/>
+                <w:webHidden/>
               </w:rPr>
               <w:t>2.4 Preduslovi</w:t>
+            </w:r>
+            <w:r>
+              <w:rPr>
+                <w:rStyle w:val="IndexLink"/>
+                <w:webHidden/>
+              </w:rPr>
               <w:tab/>
               <w:t>4</w:t>
             </w:r>
@@ -1104,11 +1001,10 @@
         </w:p>
         <w:p>
           <w:pPr>
-            <w:pStyle w:val="Contents3"/>
+            <w:pStyle w:val="TOC3"/>
             <w:tabs>
-              <w:tab w:val="right" w:pos="9350" w:leader="dot"/>
+              <w:tab w:val="right" w:leader="dot" w:pos="9350"/>
             </w:tabs>
-            <w:rPr/>
           </w:pPr>
           <w:hyperlink w:anchor="_Toc508657724">
             <w:r>
@@ -1127,15 +1023,25 @@
               <w:rPr>
                 <w:webHidden/>
               </w:rPr>
+            </w:r>
+            <w:r>
+              <w:rPr>
+                <w:webHidden/>
+              </w:rPr>
               <w:fldChar w:fldCharType="separate"/>
             </w:r>
             <w:r>
               <w:rPr>
-                <w:webHidden/>
                 <w:rStyle w:val="IndexLink"/>
-                <w:vanish w:val="false"/>
+                <w:webHidden/>
               </w:rPr>
               <w:t>2.5 Posledice</w:t>
+            </w:r>
+            <w:r>
+              <w:rPr>
+                <w:rStyle w:val="IndexLink"/>
+                <w:webHidden/>
+              </w:rPr>
               <w:tab/>
               <w:t>4</w:t>
             </w:r>
@@ -1148,28 +1054,13 @@
           </w:hyperlink>
         </w:p>
         <w:p>
-          <w:pPr>
-            <w:pStyle w:val="Normal"/>
-            <w:rPr/>
-          </w:pPr>
           <w:r>
-            <w:rPr/>
-          </w:r>
-          <w:r>
-            <w:rPr/>
             <w:fldChar w:fldCharType="end"/>
           </w:r>
         </w:p>
       </w:sdtContent>
     </w:sdt>
     <w:p>
-      <w:pPr>
-        <w:pStyle w:val="Normal"/>
-        <w:rPr/>
-      </w:pPr>
-      <w:r>
-        <w:rPr/>
-      </w:r>
       <w:r>
         <w:br w:type="page"/>
       </w:r>
@@ -1177,11 +1068,10 @@
     <w:p>
       <w:pPr>
         <w:pStyle w:val="Heading1"/>
-        <w:rPr/>
       </w:pPr>
       <w:bookmarkStart w:id="0" w:name="_Toc508657716"/>
       <w:r>
-        <w:rPr/>
+        <w:lastRenderedPageBreak/>
         <w:t>1. Uvod</w:t>
       </w:r>
       <w:bookmarkEnd w:id="0"/>
@@ -1189,23 +1079,19 @@
     <w:p>
       <w:pPr>
         <w:pStyle w:val="Heading3"/>
-        <w:rPr/>
       </w:pPr>
       <w:bookmarkStart w:id="1" w:name="_Toc508657717"/>
       <w:r>
-        <w:rPr/>
         <w:t>1.1 Rezime</w:t>
       </w:r>
       <w:bookmarkEnd w:id="1"/>
     </w:p>
     <w:p>
-      <w:pPr>
-        <w:pStyle w:val="Normal"/>
-        <w:rPr/>
-      </w:pPr>
-      <w:r>
-        <w:rPr/>
-        <w:t xml:space="preserve">Definisanje slučaja upotrebe pri </w:t>
+      <w:r>
+        <w:t xml:space="preserve">Definisanje slučaja </w:t>
+      </w:r>
+      <w:r>
+        <w:t xml:space="preserve">upotrebe pri </w:t>
       </w:r>
       <w:r>
         <w:rPr>
@@ -1217,43 +1103,28 @@
     <w:p>
       <w:pPr>
         <w:pStyle w:val="Heading3"/>
-        <w:rPr/>
       </w:pPr>
       <w:bookmarkStart w:id="2" w:name="_Toc508657718"/>
       <w:r>
-        <w:rPr/>
         <w:t xml:space="preserve">1.2 Namena </w:t>
       </w:r>
       <w:bookmarkEnd w:id="2"/>
     </w:p>
     <w:p>
       <w:pPr>
-        <w:pStyle w:val="Normal"/>
         <w:jc w:val="both"/>
-        <w:rPr/>
-      </w:pPr>
-      <w:r>
-        <w:rPr/>
+      </w:pPr>
+      <w:r>
         <w:t xml:space="preserve">Dokument će koristiti svi članovi projektnog tima u razvoju projekta i testiranju a može se koristiti i pri pisanju uputstva za upotrebu. </w:t>
       </w:r>
     </w:p>
-    <w:p>
-      <w:pPr>
-        <w:pStyle w:val="Normal"/>
-        <w:rPr/>
-      </w:pPr>
-      <w:r>
-        <w:rPr/>
-      </w:r>
-    </w:p>
+    <w:p/>
     <w:p>
       <w:pPr>
         <w:pStyle w:val="Heading1"/>
-        <w:rPr/>
       </w:pPr>
       <w:bookmarkStart w:id="3" w:name="_Toc508657719"/>
       <w:r>
-        <w:rPr/>
         <w:t xml:space="preserve">2. Scenario </w:t>
       </w:r>
       <w:bookmarkEnd w:id="3"/>
@@ -1267,71 +1138,70 @@
     <w:p>
       <w:pPr>
         <w:pStyle w:val="Heading3"/>
-        <w:rPr/>
       </w:pPr>
       <w:bookmarkStart w:id="4" w:name="_Toc508657720"/>
       <w:r>
-        <w:rPr/>
         <w:t>2.1  Kratak opis</w:t>
       </w:r>
       <w:bookmarkEnd w:id="4"/>
     </w:p>
     <w:p>
-      <w:pPr>
-        <w:pStyle w:val="Normal"/>
-        <w:rPr/>
-      </w:pPr>
       <w:r>
         <w:rPr>
           <w:lang w:val="sr-Latn-RS"/>
         </w:rPr>
-        <w:t xml:space="preserve">Kupovinu karata obavlja registrovani korisnik. Pristupa asortimanu karata pritiskom na dugme „Tickets“. </w:t>
-      </w:r>
-      <w:r>
-        <w:rPr/>
+        <w:t>Kupovinu karata obavlja regis</w:t>
+      </w:r>
+      <w:r>
+        <w:rPr>
+          <w:lang w:val="sr-Latn-RS"/>
+        </w:rPr>
+        <w:t xml:space="preserve">trovani korisnik. Pristupa asortimanu karata pritiskom na dugme „Tickets“. </w:t>
+      </w:r>
+      <w:r>
         <w:br/>
       </w:r>
       <w:r>
         <w:rPr>
           <w:lang w:val="sr-Latn-RS"/>
         </w:rPr>
-        <w:t xml:space="preserve">Od ponudjenih karata bira koju će da uzme pritiskom na dugme „Buy now“. Bira koliko karata će da uzme i ide na checkout dugmetom „Buy tickets“. Na ovoj finalnoj stranici korisnik može da vidi koje karte je stavio u korpu i u kojoj količini, cenu, popust, način dostave itd. Takođe ima polja za unos informacija za plaćanje kreditnom karticom. Pritiskom na dugme “Confirm purchase“ se finalizuje kupovina i beleži se u bazi podataka. </w:t>
+        <w:t>Od ponudjenih karata bira koju će da uzme pritiskom na dugme „Buy now“. Bira koliko karata će da uzme i ide na checkout dugmetom „Buy tickets“. Na ovoj finalnoj stranici korisnik m</w:t>
+      </w:r>
+      <w:r>
+        <w:rPr>
+          <w:lang w:val="sr-Latn-RS"/>
+        </w:rPr>
+        <w:t xml:space="preserve">ože da vidi koje karte je stavio u korpu i u kojoj količini, cenu, popust, način dostave itd. Takođe ima polja za unos informacija za plaćanje kreditnom karticom. Pritiskom na dugme “Confirm purchase“ se finalizuje kupovina i beleži se u bazi podataka. </w:t>
       </w:r>
     </w:p>
     <w:p>
       <w:pPr>
         <w:pStyle w:val="Heading3"/>
-        <w:rPr/>
-      </w:pPr>
-      <w:r>
-        <w:rPr/>
-      </w:r>
+      </w:pPr>
     </w:p>
     <w:p>
       <w:pPr>
         <w:pStyle w:val="Heading3"/>
-        <w:rPr/>
       </w:pPr>
       <w:bookmarkStart w:id="5" w:name="_Toc508657721"/>
       <w:r>
-        <w:rPr/>
-        <w:t>2.2 Tok događaja</w:t>
+        <w:t>2</w:t>
+      </w:r>
+      <w:r>
+        <w:t>.2 Tok događaja</w:t>
       </w:r>
       <w:bookmarkEnd w:id="5"/>
     </w:p>
     <w:p>
       <w:pPr>
         <w:pStyle w:val="Heading4"/>
-        <w:rPr/>
       </w:pPr>
       <w:bookmarkStart w:id="6" w:name="__DdeLink__4231_3620370726"/>
       <w:r>
-        <w:rPr/>
         <w:t>2.2.1 Korisnik</w:t>
       </w:r>
       <w:bookmarkEnd w:id="6"/>
       <w:r>
-        <w:rPr/>
         <w:t xml:space="preserve"> </w:t>
       </w:r>
       <w:r>
@@ -1366,7 +1236,6 @@
           <w:ilvl w:val="0"/>
           <w:numId w:val="1"/>
         </w:numPr>
-        <w:rPr/>
       </w:pPr>
       <w:r>
         <w:rPr>
@@ -1382,126 +1251,55 @@
           <w:ilvl w:val="0"/>
           <w:numId w:val="1"/>
         </w:numPr>
-        <w:rPr/>
       </w:pPr>
       <w:r>
         <w:rPr>
           <w:lang w:val="sr-Latn-RS"/>
         </w:rPr>
-        <w:t>Bira količinu karata koje uzima i pritiska dugme „Buy tickets“</w:t>
-      </w:r>
-    </w:p>
-    <w:p>
-      <w:pPr>
-        <w:pStyle w:val="ListParagraph"/>
-        <w:numPr>
-          <w:ilvl w:val="0"/>
-          <w:numId w:val="1"/>
-        </w:numPr>
-        <w:rPr/>
-      </w:pPr>
+        <w:t>Aplikacija beleži transakciju u bazi podataka i obaveštava korisnika o uspehu transakcije</w:t>
+      </w:r>
       <w:r>
         <w:rPr>
           <w:lang w:val="sr-Latn-RS"/>
         </w:rPr>
-        <w:t>Unosi informacije za plaćanje kreditnom karticom i pritiska „Confirm purchase“</w:t>
-      </w:r>
-    </w:p>
-    <w:p>
-      <w:pPr>
-        <w:pStyle w:val="ListParagraph"/>
-        <w:numPr>
-          <w:ilvl w:val="0"/>
-          <w:numId w:val="1"/>
-        </w:numPr>
-        <w:rPr/>
-      </w:pPr>
+        <w:t xml:space="preserve"> prikazom korisničkog dashboard</w:t>
+      </w:r>
+      <w:r>
+        <w:t xml:space="preserve">-a </w:t>
+      </w:r>
       <w:r>
         <w:rPr>
           <w:lang w:val="sr-Latn-RS"/>
         </w:rPr>
-        <w:t>Aplikacija beleži transakciju u bazi podataka i obaveštava korisnika o uspehu transakcije</w:t>
+        <w:t>gde se vidi broj kupljenih karata i vrsta karte</w:t>
       </w:r>
     </w:p>
     <w:p>
       <w:pPr>
         <w:pStyle w:val="Heading4"/>
-        <w:ind w:hanging="0"/>
-        <w:rPr/>
-      </w:pPr>
+      </w:pPr>
+      <w:bookmarkStart w:id="7" w:name="__DdeLink__194_2568188972"/>
       <w:r>
         <w:rPr>
           <w:lang w:val="sr-Latn-RS"/>
         </w:rPr>
-        <w:t>2.2.2 Korisnik unosi informacije o kreditnoj kartici koja je nevažeća</w:t>
-      </w:r>
-    </w:p>
-    <w:p>
-      <w:pPr>
-        <w:pStyle w:val="Normal"/>
-        <w:numPr>
-          <w:ilvl w:val="0"/>
-          <w:numId w:val="2"/>
-        </w:numPr>
-        <w:spacing w:lineRule="auto" w:line="240" w:before="57" w:after="57"/>
-        <w:rPr/>
-      </w:pPr>
+        <w:t>2.2.2</w:t>
+      </w:r>
       <w:r>
         <w:rPr>
           <w:lang w:val="sr-Latn-RS"/>
         </w:rPr>
-        <w:t>Isto kao i tačka 2.2.1 do koraka 4</w:t>
-      </w:r>
-    </w:p>
-    <w:p>
-      <w:pPr>
-        <w:pStyle w:val="Normal"/>
-        <w:numPr>
-          <w:ilvl w:val="0"/>
-          <w:numId w:val="2"/>
-        </w:numPr>
-        <w:spacing w:lineRule="auto" w:line="240" w:before="57" w:after="57"/>
-        <w:rPr/>
-      </w:pPr>
-      <w:bookmarkStart w:id="7" w:name="__DdeLink__4886_3620370726"/>
-      <w:r>
-        <w:rPr>
-          <w:lang w:val="sr-Latn-RS"/>
-        </w:rPr>
-        <w:t xml:space="preserve">Aplikacija </w:t>
+        <w:t xml:space="preserve"> Korisnik pokušava da kupi vrstu karte koja je rasprodata</w:t>
       </w:r>
       <w:bookmarkEnd w:id="7"/>
-      <w:r>
-        <w:rPr>
-          <w:lang w:val="sr-Latn-RS"/>
-        </w:rPr>
-        <w:t>korisnika obaveštava o neispravnosti podataka.</w:t>
-      </w:r>
-    </w:p>
-    <w:p>
-      <w:pPr>
-        <w:pStyle w:val="Heading4"/>
-        <w:ind w:hanging="0"/>
-        <w:rPr/>
-      </w:pPr>
-      <w:bookmarkStart w:id="8" w:name="__DdeLink__194_2568188972"/>
-      <w:r>
-        <w:rPr>
-          <w:lang w:val="sr-Latn-RS"/>
-        </w:rPr>
-        <w:t>2.2.3 Korisnik pokušava da kupi vrstu karte koja je rasprodata</w:t>
-      </w:r>
-      <w:bookmarkEnd w:id="8"/>
-    </w:p>
-    <w:p>
-      <w:pPr>
-        <w:pStyle w:val="Normal"/>
+    </w:p>
+    <w:p>
+      <w:pPr>
         <w:numPr>
           <w:ilvl w:val="0"/>
           <w:numId w:val="3"/>
         </w:numPr>
-        <w:spacing w:lineRule="auto" w:line="240" w:before="57" w:after="57"/>
-        <w:rPr/>
+        <w:spacing w:before="57" w:after="57" w:line="240" w:lineRule="auto"/>
       </w:pPr>
       <w:r>
         <w:rPr>
@@ -1512,19 +1310,22 @@
     </w:p>
     <w:p>
       <w:pPr>
-        <w:pStyle w:val="Normal"/>
         <w:numPr>
           <w:ilvl w:val="0"/>
           <w:numId w:val="3"/>
         </w:numPr>
-        <w:spacing w:lineRule="auto" w:line="240" w:before="57" w:after="57"/>
-        <w:rPr/>
+        <w:spacing w:before="57" w:after="57" w:line="240" w:lineRule="auto"/>
       </w:pPr>
       <w:r>
         <w:rPr>
           <w:lang w:val="sr-Latn-RS"/>
         </w:rPr>
         <w:t>Aplikacija korisnika obaveštava o rasprodatosti karata.</w:t>
+      </w:r>
+      <w:r>
+        <w:rPr>
+          <w:lang w:val="sr-Latn-RS"/>
+        </w:rPr>
         <w:br/>
       </w:r>
     </w:p>
@@ -1535,292 +1336,130 @@
           <w:lang w:val="sr-Latn-RS"/>
         </w:rPr>
       </w:pPr>
-      <w:r>
-        <w:rPr>
-          <w:b/>
-          <w:bCs/>
-          <w:i/>
-          <w:iCs/>
-        </w:rPr>
-      </w:r>
     </w:p>
     <w:p>
       <w:pPr>
         <w:pStyle w:val="Heading4"/>
-        <w:rPr>
-          <w:b/>
-          <w:b/>
-          <w:bCs/>
-          <w:i/>
-          <w:i/>
-          <w:iCs/>
-        </w:rPr>
-      </w:pPr>
-      <w:r>
-        <w:rPr>
-          <w:b/>
-          <w:bCs/>
-          <w:i/>
-          <w:iCs/>
+      </w:pPr>
+      <w:r>
+        <w:rPr>
           <w:lang w:val="sr-Latn-RS"/>
         </w:rPr>
-        <w:t>2.2.</w:t>
-      </w:r>
-      <w:r>
-        <w:rPr>
-          <w:b/>
-          <w:bCs/>
-          <w:i/>
-          <w:iCs/>
+        <w:t>2.2.3</w:t>
+      </w:r>
+      <w:r>
+        <w:rPr>
           <w:lang w:val="sr-Latn-RS"/>
         </w:rPr>
-        <w:t>4</w:t>
-      </w:r>
-      <w:r>
-        <w:rPr>
-          <w:b/>
-          <w:bCs/>
-          <w:i/>
-          <w:iCs/>
+        <w:t xml:space="preserve"> Korisnik koji nije ulogovan pokusava da pristupi stranici Karte</w:t>
+      </w:r>
+    </w:p>
+    <w:p>
+      <w:r>
+        <w:rPr>
           <w:lang w:val="sr-Latn-RS"/>
         </w:rPr>
+        <w:t xml:space="preserve">        1.  Pritiska dugme „Tickets“.</w:t>
+      </w:r>
+      <w:r>
+        <w:rPr>
+          <w:lang w:val="sr-Latn-RS"/>
+        </w:rPr>
+        <w:br/>
+        <w:t xml:space="preserve">        2.  Dugme za kupovinu nije dostupno tako da korisnik ne može kupiti kartu dok se ne autorizuje</w:t>
+      </w:r>
+      <w:bookmarkStart w:id="8" w:name="_GoBack"/>
+      <w:bookmarkEnd w:id="8"/>
+    </w:p>
+    <w:p>
+      <w:pPr>
+        <w:pStyle w:val="Heading3"/>
+      </w:pPr>
+      <w:bookmarkStart w:id="9" w:name="_Toc508657722"/>
+      <w:r>
+        <w:t>2.3 Posebni zahtevi</w:t>
+      </w:r>
+      <w:bookmarkEnd w:id="9"/>
+    </w:p>
+    <w:p>
+      <w:r>
+        <w:t>Nema.</w:t>
+      </w:r>
+    </w:p>
+    <w:p>
+      <w:pPr>
+        <w:pStyle w:val="Heading3"/>
+      </w:pPr>
+      <w:bookmarkStart w:id="10" w:name="_Toc508657723"/>
+      <w:r>
+        <w:lastRenderedPageBreak/>
+        <w:t>2.4 Preduslovi</w:t>
+      </w:r>
+      <w:bookmarkEnd w:id="10"/>
+    </w:p>
+    <w:p>
+      <w:pPr>
+        <w:rPr>
+          <w:lang w:val="sr-Latn-RS"/>
+        </w:rPr>
+      </w:pPr>
+      <w:r>
+        <w:rPr>
+          <w:lang w:val="sr-Latn-RS"/>
+        </w:rPr>
+        <w:t>Korisnik je registrovan na sistem, odnosno korisnički podaci se nalaze u bazi podataka.</w:t>
+      </w:r>
+    </w:p>
+    <w:p>
+      <w:pPr>
+        <w:pStyle w:val="Heading3"/>
+      </w:pPr>
+      <w:bookmarkStart w:id="11" w:name="_Toc508657724"/>
+      <w:r>
+        <w:t>2.5 Posledice</w:t>
+      </w:r>
+      <w:bookmarkEnd w:id="11"/>
+    </w:p>
+    <w:p>
+      <w:r>
         <w:t xml:space="preserve"> </w:t>
       </w:r>
       <w:r>
         <w:rPr>
-          <w:b/>
-          <w:bCs/>
-          <w:i/>
-          <w:iCs/>
           <w:lang w:val="sr-Latn-RS"/>
         </w:rPr>
-        <w:t>Korisnik koji nije ulogovan pokusava da pristupi stranici Karte</w:t>
-      </w:r>
-    </w:p>
-    <w:p>
-      <w:pPr>
-        <w:pStyle w:val="Normal"/>
-        <w:rPr>
-          <w:b w:val="false"/>
-          <w:b w:val="false"/>
-          <w:bCs w:val="false"/>
-          <w:i w:val="false"/>
-          <w:i w:val="false"/>
-          <w:iCs w:val="false"/>
-        </w:rPr>
-      </w:pPr>
-      <w:r>
-        <w:rPr>
-          <w:b w:val="false"/>
-          <w:bCs w:val="false"/>
-          <w:i w:val="false"/>
-          <w:iCs w:val="false"/>
+        <w:t>Transakcija</w:t>
+      </w:r>
+      <w:r>
+        <w:t xml:space="preserve"> se evid</w:t>
+      </w:r>
+      <w:r>
+        <w:t>entira u baz</w:t>
+      </w:r>
+      <w:r>
+        <w:rPr>
           <w:lang w:val="sr-Latn-RS"/>
         </w:rPr>
-        <w:t xml:space="preserve">        </w:t>
-      </w:r>
-      <w:r>
-        <w:rPr>
-          <w:b w:val="false"/>
-          <w:bCs w:val="false"/>
-          <w:i w:val="false"/>
-          <w:iCs w:val="false"/>
-          <w:lang w:val="sr-Latn-RS"/>
-        </w:rPr>
-        <w:t>1.  Pritiska dugme „Tickets“.</w:t>
-        <w:br/>
-        <w:t xml:space="preserve">        2.  Preusmeren je na stranicu za autorizaciju.</w:t>
-      </w:r>
-    </w:p>
-    <w:p>
-      <w:pPr>
-        <w:pStyle w:val="Heading3"/>
-        <w:rPr/>
-      </w:pPr>
-      <w:bookmarkStart w:id="9" w:name="_Toc508657722"/>
-      <w:r>
-        <w:rPr/>
-        <w:t>2.3 Posebni zahtevi</w:t>
-      </w:r>
-      <w:bookmarkEnd w:id="9"/>
-    </w:p>
-    <w:p>
-      <w:pPr>
-        <w:pStyle w:val="Normal"/>
-        <w:rPr/>
-      </w:pPr>
-      <w:r>
-        <w:rPr/>
-        <w:t>Nema.</w:t>
-      </w:r>
-    </w:p>
-    <w:p>
-      <w:pPr>
-        <w:pStyle w:val="Heading3"/>
-        <w:rPr/>
-      </w:pPr>
-      <w:bookmarkStart w:id="10" w:name="_Toc508657723"/>
-      <w:r>
-        <w:rPr/>
-        <w:t>2.4 Preduslovi</w:t>
-      </w:r>
-      <w:bookmarkEnd w:id="10"/>
-    </w:p>
-    <w:p>
-      <w:pPr>
-        <w:pStyle w:val="Normal"/>
-        <w:rPr>
-          <w:lang w:val="sr-Latn-RS"/>
-        </w:rPr>
-      </w:pPr>
-      <w:r>
-        <w:rPr>
-          <w:lang w:val="sr-Latn-RS"/>
-        </w:rPr>
-        <w:t>Korisnik je registrovan na sistem, odnosno korisnički podaci se nalaze u bazi podataka.</w:t>
-      </w:r>
-    </w:p>
-    <w:p>
-      <w:pPr>
-        <w:pStyle w:val="Heading3"/>
-        <w:rPr/>
-      </w:pPr>
-      <w:bookmarkStart w:id="11" w:name="_Toc508657724"/>
-      <w:r>
-        <w:rPr/>
-        <w:t>2.5 Posledice</w:t>
-      </w:r>
-      <w:bookmarkEnd w:id="11"/>
-    </w:p>
-    <w:p>
-      <w:pPr>
-        <w:pStyle w:val="Normal"/>
-        <w:widowControl/>
-        <w:bidi w:val="0"/>
-        <w:spacing w:lineRule="auto" w:line="276" w:before="0" w:after="200"/>
-        <w:jc w:val="left"/>
-        <w:rPr/>
-      </w:pPr>
-      <w:r>
-        <w:rPr/>
-        <w:t xml:space="preserve"> </w:t>
-      </w:r>
-      <w:r>
-        <w:rPr>
-          <w:lang w:val="sr-Latn-RS"/>
-        </w:rPr>
-        <w:t>Transakcija</w:t>
-      </w:r>
-      <w:r>
-        <w:rPr/>
-        <w:t xml:space="preserve"> se evidentira u baz</w:t>
-      </w:r>
-      <w:r>
-        <w:rPr>
-          <w:lang w:val="sr-Latn-RS"/>
-        </w:rPr>
         <w:t>i.</w:t>
       </w:r>
     </w:p>
     <w:sectPr>
-      <w:type w:val="nextPage"/>
       <w:pgSz w:w="12240" w:h="15840"/>
-      <w:pgMar w:left="1440" w:right="1440" w:header="0" w:top="1440" w:footer="0" w:bottom="1440" w:gutter="0"/>
-      <w:pgNumType w:fmt="decimal"/>
-      <w:formProt w:val="false"/>
-      <w:textDirection w:val="lrTb"/>
-      <w:docGrid w:type="default" w:linePitch="360" w:charSpace="4096"/>
+      <w:pgMar w:top="1440" w:right="1440" w:bottom="1440" w:left="1440" w:header="0" w:footer="0" w:gutter="0"/>
+      <w:cols w:space="720"/>
+      <w:formProt w:val="0"/>
+      <w:docGrid w:linePitch="360" w:charSpace="4096"/>
     </w:sectPr>
   </w:body>
 </w:document>
 </file>
 
 <file path=word/numbering.xml><?xml version="1.0" encoding="utf-8"?>
-<w:numbering xmlns:w="http://schemas.openxmlformats.org/wordprocessingml/2006/main" xmlns:o="urn:schemas-microsoft-com:office:office" xmlns:r="http://schemas.openxmlformats.org/officeDocument/2006/relationships" xmlns:v="urn:schemas-microsoft-com:vml">
-  <w:abstractNum w:abstractNumId="1">
-    <w:lvl w:ilvl="0">
-      <w:start w:val="1"/>
-      <w:numFmt w:val="decimal"/>
-      <w:lvlText w:val="%1."/>
-      <w:lvlJc w:val="left"/>
-      <w:pPr>
-        <w:ind w:left="720" w:hanging="360"/>
-      </w:pPr>
-    </w:lvl>
-    <w:lvl w:ilvl="1">
-      <w:start w:val="1"/>
-      <w:numFmt w:val="lowerLetter"/>
-      <w:lvlText w:val="%2."/>
-      <w:lvlJc w:val="left"/>
-      <w:pPr>
-        <w:ind w:left="1440" w:hanging="360"/>
-      </w:pPr>
-    </w:lvl>
-    <w:lvl w:ilvl="2">
-      <w:start w:val="1"/>
-      <w:numFmt w:val="lowerRoman"/>
-      <w:lvlText w:val="%3."/>
-      <w:lvlJc w:val="right"/>
-      <w:pPr>
-        <w:ind w:left="2160" w:hanging="180"/>
-      </w:pPr>
-    </w:lvl>
-    <w:lvl w:ilvl="3">
-      <w:start w:val="1"/>
-      <w:numFmt w:val="decimal"/>
-      <w:lvlText w:val="%4."/>
-      <w:lvlJc w:val="left"/>
-      <w:pPr>
-        <w:ind w:left="2880" w:hanging="360"/>
-      </w:pPr>
-    </w:lvl>
-    <w:lvl w:ilvl="4">
-      <w:start w:val="1"/>
-      <w:numFmt w:val="lowerLetter"/>
-      <w:lvlText w:val="%5."/>
-      <w:lvlJc w:val="left"/>
-      <w:pPr>
-        <w:ind w:left="3600" w:hanging="360"/>
-      </w:pPr>
-    </w:lvl>
-    <w:lvl w:ilvl="5">
-      <w:start w:val="1"/>
-      <w:numFmt w:val="lowerRoman"/>
-      <w:lvlText w:val="%6."/>
-      <w:lvlJc w:val="right"/>
-      <w:pPr>
-        <w:ind w:left="4320" w:hanging="180"/>
-      </w:pPr>
-    </w:lvl>
-    <w:lvl w:ilvl="6">
-      <w:start w:val="1"/>
-      <w:numFmt w:val="decimal"/>
-      <w:lvlText w:val="%7."/>
-      <w:lvlJc w:val="left"/>
-      <w:pPr>
-        <w:ind w:left="5040" w:hanging="360"/>
-      </w:pPr>
-    </w:lvl>
-    <w:lvl w:ilvl="7">
-      <w:start w:val="1"/>
-      <w:numFmt w:val="lowerLetter"/>
-      <w:lvlText w:val="%8."/>
-      <w:lvlJc w:val="left"/>
-      <w:pPr>
-        <w:ind w:left="5760" w:hanging="360"/>
-      </w:pPr>
-    </w:lvl>
-    <w:lvl w:ilvl="8">
-      <w:start w:val="1"/>
-      <w:numFmt w:val="lowerRoman"/>
-      <w:lvlText w:val="%9."/>
-      <w:lvlJc w:val="right"/>
-      <w:pPr>
-        <w:ind w:left="6480" w:hanging="180"/>
-      </w:pPr>
-    </w:lvl>
-  </w:abstractNum>
-  <w:abstractNum w:abstractNumId="2">
+<w:numbering xmlns:wpc="http://schemas.microsoft.com/office/word/2010/wordprocessingCanvas" xmlns:cx="http://schemas.microsoft.com/office/drawing/2014/chartex" xmlns:cx1="http://schemas.microsoft.com/office/drawing/2015/9/8/chartex" xmlns:cx2="http://schemas.microsoft.com/office/drawing/2015/10/21/chartex" xmlns:cx3="http://schemas.microsoft.com/office/drawing/2016/5/9/chartex" xmlns:cx4="http://schemas.microsoft.com/office/drawing/2016/5/10/chartex" xmlns:cx5="http://schemas.microsoft.com/office/drawing/2016/5/11/chartex" xmlns:cx6="http://schemas.microsoft.com/office/drawing/2016/5/12/chartex" xmlns:cx7="http://schemas.microsoft.com/office/drawing/2016/5/13/chartex" xmlns:cx8="http://schemas.microsoft.com/office/drawing/2016/5/14/chartex" xmlns:mc="http://schemas.openxmlformats.org/markup-compatibility/2006" xmlns:aink="http://schemas.microsoft.com/office/drawing/2016/ink" xmlns:am3d="http://schemas.microsoft.com/office/drawing/2017/model3d" xmlns:o="urn:schemas-microsoft-com:office:office" xmlns:r="http://schemas.openxmlformats.org/officeDocument/2006/relationships" xmlns:m="http://schemas.openxmlformats.org/officeDocument/2006/math" xmlns:v="urn:schemas-microsoft-com:vml" xmlns:wp14="http://schemas.microsoft.com/office/word/2010/wordprocessingDrawing" xmlns:wp="http://schemas.openxmlformats.org/drawingml/2006/wordprocessingDrawing" xmlns:w10="urn:schemas-microsoft-com:office:word" xmlns:w="http://schemas.openxmlformats.org/wordprocessingml/2006/main" xmlns:w14="http://schemas.microsoft.com/office/word/2010/wordml" xmlns:w15="http://schemas.microsoft.com/office/word/2012/wordml" xmlns:w16cid="http://schemas.microsoft.com/office/word/2016/wordml/cid" xmlns:w16se="http://schemas.microsoft.com/office/word/2015/wordml/symex" xmlns:wpg="http://schemas.microsoft.com/office/word/2010/wordprocessingGroup" xmlns:wpi="http://schemas.microsoft.com/office/word/2010/wordprocessingInk" xmlns:wne="http://schemas.microsoft.com/office/word/2006/wordml" xmlns:wps="http://schemas.microsoft.com/office/word/2010/wordprocessingShape" mc:Ignorable="w14 w15 w16se w16cid wp14">
+  <w:abstractNum w:abstractNumId="0" w15:restartNumberingAfterBreak="0">
+    <w:nsid w:val="05C7557A"/>
+    <w:multiLevelType w:val="multilevel"/>
+    <w:tmpl w:val="FFA0571E"/>
     <w:lvl w:ilvl="0">
       <w:start w:val="1"/>
       <w:numFmt w:val="decimal"/>
@@ -1930,7 +1569,96 @@
       </w:pPr>
     </w:lvl>
   </w:abstractNum>
-  <w:abstractNum w:abstractNumId="3">
+  <w:abstractNum w:abstractNumId="1" w15:restartNumberingAfterBreak="0">
+    <w:nsid w:val="088336B1"/>
+    <w:multiLevelType w:val="multilevel"/>
+    <w:tmpl w:val="E748762E"/>
+    <w:lvl w:ilvl="0">
+      <w:start w:val="1"/>
+      <w:numFmt w:val="decimal"/>
+      <w:lvlText w:val="%1."/>
+      <w:lvlJc w:val="left"/>
+      <w:pPr>
+        <w:ind w:left="720" w:hanging="360"/>
+      </w:pPr>
+    </w:lvl>
+    <w:lvl w:ilvl="1">
+      <w:start w:val="1"/>
+      <w:numFmt w:val="lowerLetter"/>
+      <w:lvlText w:val="%2."/>
+      <w:lvlJc w:val="left"/>
+      <w:pPr>
+        <w:ind w:left="1440" w:hanging="360"/>
+      </w:pPr>
+    </w:lvl>
+    <w:lvl w:ilvl="2">
+      <w:start w:val="1"/>
+      <w:numFmt w:val="lowerRoman"/>
+      <w:lvlText w:val="%3."/>
+      <w:lvlJc w:val="right"/>
+      <w:pPr>
+        <w:ind w:left="2160" w:hanging="180"/>
+      </w:pPr>
+    </w:lvl>
+    <w:lvl w:ilvl="3">
+      <w:start w:val="1"/>
+      <w:numFmt w:val="decimal"/>
+      <w:lvlText w:val="%4."/>
+      <w:lvlJc w:val="left"/>
+      <w:pPr>
+        <w:ind w:left="2880" w:hanging="360"/>
+      </w:pPr>
+    </w:lvl>
+    <w:lvl w:ilvl="4">
+      <w:start w:val="1"/>
+      <w:numFmt w:val="lowerLetter"/>
+      <w:lvlText w:val="%5."/>
+      <w:lvlJc w:val="left"/>
+      <w:pPr>
+        <w:ind w:left="3600" w:hanging="360"/>
+      </w:pPr>
+    </w:lvl>
+    <w:lvl w:ilvl="5">
+      <w:start w:val="1"/>
+      <w:numFmt w:val="lowerRoman"/>
+      <w:lvlText w:val="%6."/>
+      <w:lvlJc w:val="right"/>
+      <w:pPr>
+        <w:ind w:left="4320" w:hanging="180"/>
+      </w:pPr>
+    </w:lvl>
+    <w:lvl w:ilvl="6">
+      <w:start w:val="1"/>
+      <w:numFmt w:val="decimal"/>
+      <w:lvlText w:val="%7."/>
+      <w:lvlJc w:val="left"/>
+      <w:pPr>
+        <w:ind w:left="5040" w:hanging="360"/>
+      </w:pPr>
+    </w:lvl>
+    <w:lvl w:ilvl="7">
+      <w:start w:val="1"/>
+      <w:numFmt w:val="lowerLetter"/>
+      <w:lvlText w:val="%8."/>
+      <w:lvlJc w:val="left"/>
+      <w:pPr>
+        <w:ind w:left="5760" w:hanging="360"/>
+      </w:pPr>
+    </w:lvl>
+    <w:lvl w:ilvl="8">
+      <w:start w:val="1"/>
+      <w:numFmt w:val="lowerRoman"/>
+      <w:lvlText w:val="%9."/>
+      <w:lvlJc w:val="right"/>
+      <w:pPr>
+        <w:ind w:left="6480" w:hanging="180"/>
+      </w:pPr>
+    </w:lvl>
+  </w:abstractNum>
+  <w:abstractNum w:abstractNumId="2" w15:restartNumberingAfterBreak="0">
+    <w:nsid w:val="1BA53E3D"/>
+    <w:multiLevelType w:val="multilevel"/>
+    <w:tmpl w:val="BC1626F0"/>
     <w:lvl w:ilvl="0">
       <w:start w:val="1"/>
       <w:numFmt w:val="decimal"/>
@@ -2040,7 +1768,10 @@
       </w:pPr>
     </w:lvl>
   </w:abstractNum>
-  <w:abstractNum w:abstractNumId="4">
+  <w:abstractNum w:abstractNumId="3" w15:restartNumberingAfterBreak="0">
+    <w:nsid w:val="384F5CF8"/>
+    <w:multiLevelType w:val="multilevel"/>
+    <w:tmpl w:val="E60E46CE"/>
     <w:lvl w:ilvl="0">
       <w:start w:val="1"/>
       <w:numFmt w:val="none"/>
@@ -2048,7 +1779,7 @@
       <w:lvlText w:val=""/>
       <w:lvlJc w:val="left"/>
       <w:pPr>
-        <w:ind w:left="0" w:hanging="0"/>
+        <w:ind w:left="0" w:firstLine="0"/>
       </w:pPr>
     </w:lvl>
     <w:lvl w:ilvl="1">
@@ -2058,7 +1789,7 @@
       <w:lvlText w:val=""/>
       <w:lvlJc w:val="left"/>
       <w:pPr>
-        <w:ind w:left="0" w:hanging="0"/>
+        <w:ind w:left="0" w:firstLine="0"/>
       </w:pPr>
     </w:lvl>
     <w:lvl w:ilvl="2">
@@ -2068,7 +1799,7 @@
       <w:lvlText w:val=""/>
       <w:lvlJc w:val="left"/>
       <w:pPr>
-        <w:ind w:left="0" w:hanging="0"/>
+        <w:ind w:left="0" w:firstLine="0"/>
       </w:pPr>
     </w:lvl>
     <w:lvl w:ilvl="3">
@@ -2078,7 +1809,7 @@
       <w:lvlText w:val=""/>
       <w:lvlJc w:val="left"/>
       <w:pPr>
-        <w:ind w:left="0" w:hanging="0"/>
+        <w:ind w:left="0" w:firstLine="0"/>
       </w:pPr>
     </w:lvl>
     <w:lvl w:ilvl="4">
@@ -2088,7 +1819,7 @@
       <w:lvlText w:val=""/>
       <w:lvlJc w:val="left"/>
       <w:pPr>
-        <w:ind w:left="0" w:hanging="0"/>
+        <w:ind w:left="0" w:firstLine="0"/>
       </w:pPr>
     </w:lvl>
     <w:lvl w:ilvl="5">
@@ -2098,7 +1829,7 @@
       <w:lvlText w:val=""/>
       <w:lvlJc w:val="left"/>
       <w:pPr>
-        <w:ind w:left="0" w:hanging="0"/>
+        <w:ind w:left="0" w:firstLine="0"/>
       </w:pPr>
     </w:lvl>
     <w:lvl w:ilvl="6">
@@ -2108,7 +1839,7 @@
       <w:lvlText w:val=""/>
       <w:lvlJc w:val="left"/>
       <w:pPr>
-        <w:ind w:left="0" w:hanging="0"/>
+        <w:ind w:left="0" w:firstLine="0"/>
       </w:pPr>
     </w:lvl>
     <w:lvl w:ilvl="7">
@@ -2118,7 +1849,7 @@
       <w:lvlText w:val=""/>
       <w:lvlJc w:val="left"/>
       <w:pPr>
-        <w:ind w:left="0" w:hanging="0"/>
+        <w:ind w:left="0" w:firstLine="0"/>
       </w:pPr>
     </w:lvl>
     <w:lvl w:ilvl="8">
@@ -2128,7 +1859,7 @@
       <w:lvlText w:val=""/>
       <w:lvlJc w:val="left"/>
       <w:pPr>
-        <w:ind w:left="0" w:hanging="0"/>
+        <w:ind w:left="0" w:firstLine="0"/>
       </w:pPr>
     </w:lvl>
   </w:abstractNum>
@@ -2139,226 +1870,456 @@
     <w:abstractNumId w:val="2"/>
   </w:num>
   <w:num w:numId="3">
-    <w:abstractNumId w:val="3"/>
+    <w:abstractNumId w:val="0"/>
   </w:num>
   <w:num w:numId="4">
-    <w:abstractNumId w:val="4"/>
+    <w:abstractNumId w:val="3"/>
   </w:num>
 </w:numbering>
 </file>
 
 <file path=word/styles.xml><?xml version="1.0" encoding="utf-8"?>
-<w:styles xmlns:w="http://schemas.openxmlformats.org/wordprocessingml/2006/main" xmlns:w14="http://schemas.microsoft.com/office/word/2010/wordml" xmlns:mc="http://schemas.openxmlformats.org/markup-compatibility/2006" mc:Ignorable="w14">
+<w:styles xmlns:mc="http://schemas.openxmlformats.org/markup-compatibility/2006" xmlns:r="http://schemas.openxmlformats.org/officeDocument/2006/relationships" xmlns:w="http://schemas.openxmlformats.org/wordprocessingml/2006/main" xmlns:w14="http://schemas.microsoft.com/office/word/2010/wordml" xmlns:w15="http://schemas.microsoft.com/office/word/2012/wordml" xmlns:w16cid="http://schemas.microsoft.com/office/word/2016/wordml/cid" xmlns:w16se="http://schemas.microsoft.com/office/word/2015/wordml/symex" mc:Ignorable="w14 w15 w16se w16cid">
   <w:docDefaults>
     <w:rPrDefault>
       <w:rPr>
-        <w:rFonts w:ascii="Calibri" w:hAnsi="Calibri" w:eastAsia="" w:cs="" w:asciiTheme="minorHAnsi" w:cstheme="minorBidi" w:eastAsiaTheme="minorEastAsia" w:hAnsiTheme="minorHAnsi"/>
+        <w:rFonts w:asciiTheme="minorHAnsi" w:eastAsiaTheme="minorEastAsia" w:hAnsiTheme="minorHAnsi" w:cstheme="minorBidi"/>
         <w:szCs w:val="22"/>
         <w:lang w:val="en-US" w:eastAsia="en-US" w:bidi="ar-SA"/>
       </w:rPr>
     </w:rPrDefault>
-    <w:pPrDefault>
-      <w:pPr/>
-    </w:pPrDefault>
+    <w:pPrDefault/>
   </w:docDefaults>
-  <w:latentStyles w:defLockedState="0" w:defUIPriority="99" w:defSemiHidden="1" w:defUnhideWhenUsed="1" w:defQFormat="0" w:count="267">
-    <w:lsdException w:name="Normal" w:uiPriority="0" w:semiHidden="0" w:unhideWhenUsed="0" w:qFormat="1"/>
-    <w:lsdException w:name="heading 1" w:uiPriority="9" w:semiHidden="0" w:unhideWhenUsed="0" w:qFormat="1"/>
-    <w:lsdException w:name="heading 2" w:uiPriority="9" w:qFormat="1"/>
-    <w:lsdException w:name="heading 3" w:uiPriority="9" w:qFormat="1"/>
-    <w:lsdException w:name="heading 4" w:uiPriority="9" w:qFormat="1"/>
-    <w:lsdException w:name="heading 5" w:uiPriority="9" w:qFormat="1"/>
-    <w:lsdException w:name="heading 6" w:uiPriority="9" w:qFormat="1"/>
-    <w:lsdException w:name="heading 7" w:uiPriority="9" w:qFormat="1"/>
-    <w:lsdException w:name="heading 8" w:uiPriority="9" w:qFormat="1"/>
-    <w:lsdException w:name="heading 9" w:uiPriority="9" w:qFormat="1"/>
-    <w:lsdException w:name="toc 1" w:uiPriority="39"/>
-    <w:lsdException w:name="toc 2" w:uiPriority="39"/>
-    <w:lsdException w:name="toc 3" w:uiPriority="39"/>
-    <w:lsdException w:name="toc 4" w:uiPriority="39"/>
-    <w:lsdException w:name="toc 5" w:uiPriority="39"/>
-    <w:lsdException w:name="toc 6" w:uiPriority="39"/>
-    <w:lsdException w:name="toc 7" w:uiPriority="39"/>
-    <w:lsdException w:name="toc 8" w:uiPriority="39"/>
-    <w:lsdException w:name="toc 9" w:uiPriority="39"/>
-    <w:lsdException w:name="caption" w:uiPriority="35" w:qFormat="1"/>
-    <w:lsdException w:name="Title" w:uiPriority="10" w:semiHidden="0" w:unhideWhenUsed="0" w:qFormat="1"/>
-    <w:lsdException w:name="Default Paragraph Font" w:uiPriority="1"/>
-    <w:lsdException w:name="Subtitle" w:uiPriority="11" w:semiHidden="0" w:unhideWhenUsed="0" w:qFormat="1"/>
-    <w:lsdException w:name="Strong" w:uiPriority="22" w:semiHidden="0" w:unhideWhenUsed="0" w:qFormat="1"/>
-    <w:lsdException w:name="Emphasis" w:uiPriority="20" w:semiHidden="0" w:unhideWhenUsed="0" w:qFormat="1"/>
-    <w:lsdException w:name="Table Grid" w:uiPriority="59" w:semiHidden="0" w:unhideWhenUsed="0"/>
-    <w:lsdException w:name="Placeholder Text" w:unhideWhenUsed="0"/>
-    <w:lsdException w:name="No Spacing" w:uiPriority="1" w:semiHidden="0" w:unhideWhenUsed="0" w:qFormat="1"/>
-    <w:lsdException w:name="Light Shading" w:uiPriority="60" w:semiHidden="0" w:unhideWhenUsed="0"/>
-    <w:lsdException w:name="Light List" w:uiPriority="61" w:semiHidden="0" w:unhideWhenUsed="0"/>
-    <w:lsdException w:name="Light Grid" w:uiPriority="62" w:semiHidden="0" w:unhideWhenUsed="0"/>
-    <w:lsdException w:name="Medium Shading 1" w:uiPriority="63" w:semiHidden="0" w:unhideWhenUsed="0"/>
-    <w:lsdException w:name="Medium Shading 2" w:uiPriority="64" w:semiHidden="0" w:unhideWhenUsed="0"/>
-    <w:lsdException w:name="Medium List 1" w:uiPriority="65" w:semiHidden="0" w:unhideWhenUsed="0"/>
-    <w:lsdException w:name="Medium List 2" w:uiPriority="66" w:semiHidden="0" w:unhideWhenUsed="0"/>
-    <w:lsdException w:name="Medium Grid 1" w:uiPriority="67" w:semiHidden="0" w:unhideWhenUsed="0"/>
-    <w:lsdException w:name="Medium Grid 2" w:uiPriority="68" w:semiHidden="0" w:unhideWhenUsed="0"/>
-    <w:lsdException w:name="Medium Grid 3" w:uiPriority="69" w:semiHidden="0" w:unhideWhenUsed="0"/>
-    <w:lsdException w:name="Dark List" w:uiPriority="70" w:semiHidden="0" w:unhideWhenUsed="0"/>
-    <w:lsdException w:name="Colorful Shading" w:uiPriority="71" w:semiHidden="0" w:unhideWhenUsed="0"/>
-    <w:lsdException w:name="Colorful List" w:uiPriority="72" w:semiHidden="0" w:unhideWhenUsed="0"/>
-    <w:lsdException w:name="Colorful Grid" w:uiPriority="73" w:semiHidden="0" w:unhideWhenUsed="0"/>
-    <w:lsdException w:name="Light Shading Accent 1" w:uiPriority="60" w:semiHidden="0" w:unhideWhenUsed="0"/>
-    <w:lsdException w:name="Light List Accent 1" w:uiPriority="61" w:semiHidden="0" w:unhideWhenUsed="0"/>
-    <w:lsdException w:name="Light Grid Accent 1" w:uiPriority="62" w:semiHidden="0" w:unhideWhenUsed="0"/>
-    <w:lsdException w:name="Medium Shading 1 Accent 1" w:uiPriority="63" w:semiHidden="0" w:unhideWhenUsed="0"/>
-    <w:lsdException w:name="Medium Shading 2 Accent 1" w:uiPriority="64" w:semiHidden="0" w:unhideWhenUsed="0"/>
-    <w:lsdException w:name="Medium List 1 Accent 1" w:uiPriority="65" w:semiHidden="0" w:unhideWhenUsed="0"/>
-    <w:lsdException w:name="Revision" w:unhideWhenUsed="0"/>
-    <w:lsdException w:name="List Paragraph" w:uiPriority="34" w:semiHidden="0" w:unhideWhenUsed="0" w:qFormat="1"/>
-    <w:lsdException w:name="Quote" w:uiPriority="29" w:semiHidden="0" w:unhideWhenUsed="0" w:qFormat="1"/>
-    <w:lsdException w:name="Intense Quote" w:uiPriority="30" w:semiHidden="0" w:unhideWhenUsed="0" w:qFormat="1"/>
-    <w:lsdException w:name="Medium List 2 Accent 1" w:uiPriority="66" w:semiHidden="0" w:unhideWhenUsed="0"/>
-    <w:lsdException w:name="Medium Grid 1 Accent 1" w:uiPriority="67" w:semiHidden="0" w:unhideWhenUsed="0"/>
-    <w:lsdException w:name="Medium Grid 2 Accent 1" w:uiPriority="68" w:semiHidden="0" w:unhideWhenUsed="0"/>
-    <w:lsdException w:name="Medium Grid 3 Accent 1" w:uiPriority="69" w:semiHidden="0" w:unhideWhenUsed="0"/>
-    <w:lsdException w:name="Dark List Accent 1" w:uiPriority="70" w:semiHidden="0" w:unhideWhenUsed="0"/>
-    <w:lsdException w:name="Colorful Shading Accent 1" w:uiPriority="71" w:semiHidden="0" w:unhideWhenUsed="0"/>
-    <w:lsdException w:name="Colorful List Accent 1" w:uiPriority="72" w:semiHidden="0" w:unhideWhenUsed="0"/>
-    <w:lsdException w:name="Colorful Grid Accent 1" w:uiPriority="73" w:semiHidden="0" w:unhideWhenUsed="0"/>
-    <w:lsdException w:name="Light Shading Accent 2" w:uiPriority="60" w:semiHidden="0" w:unhideWhenUsed="0"/>
-    <w:lsdException w:name="Light List Accent 2" w:uiPriority="61" w:semiHidden="0" w:unhideWhenUsed="0"/>
-    <w:lsdException w:name="Light Grid Accent 2" w:uiPriority="62" w:semiHidden="0" w:unhideWhenUsed="0"/>
-    <w:lsdException w:name="Medium Shading 1 Accent 2" w:uiPriority="63" w:semiHidden="0" w:unhideWhenUsed="0"/>
-    <w:lsdException w:name="Medium Shading 2 Accent 2" w:uiPriority="64" w:semiHidden="0" w:unhideWhenUsed="0"/>
-    <w:lsdException w:name="Medium List 1 Accent 2" w:uiPriority="65" w:semiHidden="0" w:unhideWhenUsed="0"/>
-    <w:lsdException w:name="Medium List 2 Accent 2" w:uiPriority="66" w:semiHidden="0" w:unhideWhenUsed="0"/>
-    <w:lsdException w:name="Medium Grid 1 Accent 2" w:uiPriority="67" w:semiHidden="0" w:unhideWhenUsed="0"/>
-    <w:lsdException w:name="Medium Grid 2 Accent 2" w:uiPriority="68" w:semiHidden="0" w:unhideWhenUsed="0"/>
-    <w:lsdException w:name="Medium Grid 3 Accent 2" w:uiPriority="69" w:semiHidden="0" w:unhideWhenUsed="0"/>
-    <w:lsdException w:name="Dark List Accent 2" w:uiPriority="70" w:semiHidden="0" w:unhideWhenUsed="0"/>
-    <w:lsdException w:name="Colorful Shading Accent 2" w:uiPriority="71" w:semiHidden="0" w:unhideWhenUsed="0"/>
-    <w:lsdException w:name="Colorful List Accent 2" w:uiPriority="72" w:semiHidden="0" w:unhideWhenUsed="0"/>
-    <w:lsdException w:name="Colorful Grid Accent 2" w:uiPriority="73" w:semiHidden="0" w:unhideWhenUsed="0"/>
-    <w:lsdException w:name="Light Shading Accent 3" w:uiPriority="60" w:semiHidden="0" w:unhideWhenUsed="0"/>
-    <w:lsdException w:name="Light List Accent 3" w:uiPriority="61" w:semiHidden="0" w:unhideWhenUsed="0"/>
-    <w:lsdException w:name="Light Grid Accent 3" w:uiPriority="62" w:semiHidden="0" w:unhideWhenUsed="0"/>
-    <w:lsdException w:name="Medium Shading 1 Accent 3" w:uiPriority="63" w:semiHidden="0" w:unhideWhenUsed="0"/>
-    <w:lsdException w:name="Medium Shading 2 Accent 3" w:uiPriority="64" w:semiHidden="0" w:unhideWhenUsed="0"/>
-    <w:lsdException w:name="Medium List 1 Accent 3" w:uiPriority="65" w:semiHidden="0" w:unhideWhenUsed="0"/>
-    <w:lsdException w:name="Medium List 2 Accent 3" w:uiPriority="66" w:semiHidden="0" w:unhideWhenUsed="0"/>
-    <w:lsdException w:name="Medium Grid 1 Accent 3" w:uiPriority="67" w:semiHidden="0" w:unhideWhenUsed="0"/>
-    <w:lsdException w:name="Medium Grid 2 Accent 3" w:uiPriority="68" w:semiHidden="0" w:unhideWhenUsed="0"/>
-    <w:lsdException w:name="Medium Grid 3 Accent 3" w:uiPriority="69" w:semiHidden="0" w:unhideWhenUsed="0"/>
-    <w:lsdException w:name="Dark List Accent 3" w:uiPriority="70" w:semiHidden="0" w:unhideWhenUsed="0"/>
-    <w:lsdException w:name="Colorful Shading Accent 3" w:uiPriority="71" w:semiHidden="0" w:unhideWhenUsed="0"/>
-    <w:lsdException w:name="Colorful List Accent 3" w:uiPriority="72" w:semiHidden="0" w:unhideWhenUsed="0"/>
-    <w:lsdException w:name="Colorful Grid Accent 3" w:uiPriority="73" w:semiHidden="0" w:unhideWhenUsed="0"/>
-    <w:lsdException w:name="Light Shading Accent 4" w:uiPriority="60" w:semiHidden="0" w:unhideWhenUsed="0"/>
-    <w:lsdException w:name="Light List Accent 4" w:uiPriority="61" w:semiHidden="0" w:unhideWhenUsed="0"/>
-    <w:lsdException w:name="Light Grid Accent 4" w:uiPriority="62" w:semiHidden="0" w:unhideWhenUsed="0"/>
-    <w:lsdException w:name="Medium Shading 1 Accent 4" w:uiPriority="63" w:semiHidden="0" w:unhideWhenUsed="0"/>
-    <w:lsdException w:name="Medium Shading 2 Accent 4" w:uiPriority="64" w:semiHidden="0" w:unhideWhenUsed="0"/>
-    <w:lsdException w:name="Medium List 1 Accent 4" w:uiPriority="65" w:semiHidden="0" w:unhideWhenUsed="0"/>
-    <w:lsdException w:name="Medium List 2 Accent 4" w:uiPriority="66" w:semiHidden="0" w:unhideWhenUsed="0"/>
-    <w:lsdException w:name="Medium Grid 1 Accent 4" w:uiPriority="67" w:semiHidden="0" w:unhideWhenUsed="0"/>
-    <w:lsdException w:name="Medium Grid 2 Accent 4" w:uiPriority="68" w:semiHidden="0" w:unhideWhenUsed="0"/>
-    <w:lsdException w:name="Medium Grid 3 Accent 4" w:uiPriority="69" w:semiHidden="0" w:unhideWhenUsed="0"/>
-    <w:lsdException w:name="Dark List Accent 4" w:uiPriority="70" w:semiHidden="0" w:unhideWhenUsed="0"/>
-    <w:lsdException w:name="Colorful Shading Accent 4" w:uiPriority="71" w:semiHidden="0" w:unhideWhenUsed="0"/>
-    <w:lsdException w:name="Colorful List Accent 4" w:uiPriority="72" w:semiHidden="0" w:unhideWhenUsed="0"/>
-    <w:lsdException w:name="Colorful Grid Accent 4" w:uiPriority="73" w:semiHidden="0" w:unhideWhenUsed="0"/>
-    <w:lsdException w:name="Light Shading Accent 5" w:uiPriority="60" w:semiHidden="0" w:unhideWhenUsed="0"/>
-    <w:lsdException w:name="Light List Accent 5" w:uiPriority="61" w:semiHidden="0" w:unhideWhenUsed="0"/>
-    <w:lsdException w:name="Light Grid Accent 5" w:uiPriority="62" w:semiHidden="0" w:unhideWhenUsed="0"/>
-    <w:lsdException w:name="Medium Shading 1 Accent 5" w:uiPriority="63" w:semiHidden="0" w:unhideWhenUsed="0"/>
-    <w:lsdException w:name="Medium Shading 2 Accent 5" w:uiPriority="64" w:semiHidden="0" w:unhideWhenUsed="0"/>
-    <w:lsdException w:name="Medium List 1 Accent 5" w:uiPriority="65" w:semiHidden="0" w:unhideWhenUsed="0"/>
-    <w:lsdException w:name="Medium List 2 Accent 5" w:uiPriority="66" w:semiHidden="0" w:unhideWhenUsed="0"/>
-    <w:lsdException w:name="Medium Grid 1 Accent 5" w:uiPriority="67" w:semiHidden="0" w:unhideWhenUsed="0"/>
-    <w:lsdException w:name="Medium Grid 2 Accent 5" w:uiPriority="68" w:semiHidden="0" w:unhideWhenUsed="0"/>
-    <w:lsdException w:name="Medium Grid 3 Accent 5" w:uiPriority="69" w:semiHidden="0" w:unhideWhenUsed="0"/>
-    <w:lsdException w:name="Dark List Accent 5" w:uiPriority="70" w:semiHidden="0" w:unhideWhenUsed="0"/>
-    <w:lsdException w:name="Colorful Shading Accent 5" w:uiPriority="71" w:semiHidden="0" w:unhideWhenUsed="0"/>
-    <w:lsdException w:name="Colorful List Accent 5" w:uiPriority="72" w:semiHidden="0" w:unhideWhenUsed="0"/>
-    <w:lsdException w:name="Colorful Grid Accent 5" w:uiPriority="73" w:semiHidden="0" w:unhideWhenUsed="0"/>
-    <w:lsdException w:name="Light Shading Accent 6" w:uiPriority="60" w:semiHidden="0" w:unhideWhenUsed="0"/>
-    <w:lsdException w:name="Light List Accent 6" w:uiPriority="61" w:semiHidden="0" w:unhideWhenUsed="0"/>
-    <w:lsdException w:name="Light Grid Accent 6" w:uiPriority="62" w:semiHidden="0" w:unhideWhenUsed="0"/>
-    <w:lsdException w:name="Medium Shading 1 Accent 6" w:uiPriority="63" w:semiHidden="0" w:unhideWhenUsed="0"/>
-    <w:lsdException w:name="Medium Shading 2 Accent 6" w:uiPriority="64" w:semiHidden="0" w:unhideWhenUsed="0"/>
-    <w:lsdException w:name="Medium List 1 Accent 6" w:uiPriority="65" w:semiHidden="0" w:unhideWhenUsed="0"/>
-    <w:lsdException w:name="Medium List 2 Accent 6" w:uiPriority="66" w:semiHidden="0" w:unhideWhenUsed="0"/>
-    <w:lsdException w:name="Medium Grid 1 Accent 6" w:uiPriority="67" w:semiHidden="0" w:unhideWhenUsed="0"/>
-    <w:lsdException w:name="Medium Grid 2 Accent 6" w:uiPriority="68" w:semiHidden="0" w:unhideWhenUsed="0"/>
-    <w:lsdException w:name="Medium Grid 3 Accent 6" w:uiPriority="69" w:semiHidden="0" w:unhideWhenUsed="0"/>
-    <w:lsdException w:name="Dark List Accent 6" w:uiPriority="70" w:semiHidden="0" w:unhideWhenUsed="0"/>
-    <w:lsdException w:name="Colorful Shading Accent 6" w:uiPriority="71" w:semiHidden="0" w:unhideWhenUsed="0"/>
-    <w:lsdException w:name="Colorful List Accent 6" w:uiPriority="72" w:semiHidden="0" w:unhideWhenUsed="0"/>
-    <w:lsdException w:name="Colorful Grid Accent 6" w:uiPriority="73" w:semiHidden="0" w:unhideWhenUsed="0"/>
-    <w:lsdException w:name="Subtle Emphasis" w:uiPriority="19" w:semiHidden="0" w:unhideWhenUsed="0" w:qFormat="1"/>
-    <w:lsdException w:name="Intense Emphasis" w:uiPriority="21" w:semiHidden="0" w:unhideWhenUsed="0" w:qFormat="1"/>
-    <w:lsdException w:name="Subtle Reference" w:uiPriority="31" w:semiHidden="0" w:unhideWhenUsed="0" w:qFormat="1"/>
-    <w:lsdException w:name="Intense Reference" w:uiPriority="32" w:semiHidden="0" w:unhideWhenUsed="0" w:qFormat="1"/>
-    <w:lsdException w:name="Book Title" w:uiPriority="33" w:semiHidden="0" w:unhideWhenUsed="0" w:qFormat="1"/>
-    <w:lsdException w:name="Bibliography" w:uiPriority="37"/>
-    <w:lsdException w:name="TOC Heading" w:uiPriority="39" w:qFormat="1"/>
+  <w:latentStyles w:defLockedState="0" w:defUIPriority="99" w:defSemiHidden="0" w:defUnhideWhenUsed="0" w:defQFormat="0" w:count="376">
+    <w:lsdException w:name="Normal" w:uiPriority="0" w:qFormat="1"/>
+    <w:lsdException w:name="heading 1" w:uiPriority="9" w:qFormat="1"/>
+    <w:lsdException w:name="heading 2" w:semiHidden="1" w:uiPriority="9" w:unhideWhenUsed="1" w:qFormat="1"/>
+    <w:lsdException w:name="heading 3" w:semiHidden="1" w:uiPriority="9" w:unhideWhenUsed="1" w:qFormat="1"/>
+    <w:lsdException w:name="heading 4" w:semiHidden="1" w:uiPriority="9" w:unhideWhenUsed="1" w:qFormat="1"/>
+    <w:lsdException w:name="heading 5" w:semiHidden="1" w:uiPriority="9" w:unhideWhenUsed="1" w:qFormat="1"/>
+    <w:lsdException w:name="heading 6" w:semiHidden="1" w:uiPriority="9" w:unhideWhenUsed="1" w:qFormat="1"/>
+    <w:lsdException w:name="heading 7" w:semiHidden="1" w:uiPriority="9" w:unhideWhenUsed="1" w:qFormat="1"/>
+    <w:lsdException w:name="heading 8" w:semiHidden="1" w:uiPriority="9" w:unhideWhenUsed="1" w:qFormat="1"/>
+    <w:lsdException w:name="heading 9" w:semiHidden="1" w:uiPriority="9" w:unhideWhenUsed="1" w:qFormat="1"/>
+    <w:lsdException w:name="index 1" w:semiHidden="1" w:unhideWhenUsed="1"/>
+    <w:lsdException w:name="index 2" w:semiHidden="1" w:unhideWhenUsed="1"/>
+    <w:lsdException w:name="index 3" w:semiHidden="1" w:unhideWhenUsed="1"/>
+    <w:lsdException w:name="index 4" w:semiHidden="1" w:unhideWhenUsed="1"/>
+    <w:lsdException w:name="index 5" w:semiHidden="1" w:unhideWhenUsed="1"/>
+    <w:lsdException w:name="index 6" w:semiHidden="1" w:unhideWhenUsed="1"/>
+    <w:lsdException w:name="index 7" w:semiHidden="1" w:unhideWhenUsed="1"/>
+    <w:lsdException w:name="index 8" w:semiHidden="1" w:unhideWhenUsed="1"/>
+    <w:lsdException w:name="index 9" w:semiHidden="1" w:unhideWhenUsed="1"/>
+    <w:lsdException w:name="toc 1" w:semiHidden="1" w:uiPriority="39" w:unhideWhenUsed="1"/>
+    <w:lsdException w:name="toc 2" w:semiHidden="1" w:uiPriority="39" w:unhideWhenUsed="1"/>
+    <w:lsdException w:name="toc 3" w:semiHidden="1" w:uiPriority="39" w:unhideWhenUsed="1"/>
+    <w:lsdException w:name="toc 4" w:semiHidden="1" w:uiPriority="39" w:unhideWhenUsed="1"/>
+    <w:lsdException w:name="toc 5" w:semiHidden="1" w:uiPriority="39" w:unhideWhenUsed="1"/>
+    <w:lsdException w:name="toc 6" w:semiHidden="1" w:uiPriority="39" w:unhideWhenUsed="1"/>
+    <w:lsdException w:name="toc 7" w:semiHidden="1" w:uiPriority="39" w:unhideWhenUsed="1"/>
+    <w:lsdException w:name="toc 8" w:semiHidden="1" w:uiPriority="39" w:unhideWhenUsed="1"/>
+    <w:lsdException w:name="toc 9" w:semiHidden="1" w:uiPriority="39" w:unhideWhenUsed="1"/>
+    <w:lsdException w:name="Normal Indent" w:semiHidden="1" w:unhideWhenUsed="1"/>
+    <w:lsdException w:name="footnote text" w:semiHidden="1" w:unhideWhenUsed="1"/>
+    <w:lsdException w:name="annotation text" w:semiHidden="1" w:unhideWhenUsed="1"/>
+    <w:lsdException w:name="header" w:semiHidden="1" w:unhideWhenUsed="1"/>
+    <w:lsdException w:name="footer" w:semiHidden="1" w:unhideWhenUsed="1"/>
+    <w:lsdException w:name="index heading" w:semiHidden="1" w:unhideWhenUsed="1"/>
+    <w:lsdException w:name="caption" w:semiHidden="1" w:uiPriority="35" w:unhideWhenUsed="1" w:qFormat="1"/>
+    <w:lsdException w:name="table of figures" w:semiHidden="1" w:unhideWhenUsed="1"/>
+    <w:lsdException w:name="envelope address" w:semiHidden="1" w:unhideWhenUsed="1"/>
+    <w:lsdException w:name="envelope return" w:semiHidden="1" w:unhideWhenUsed="1"/>
+    <w:lsdException w:name="footnote reference" w:semiHidden="1" w:unhideWhenUsed="1"/>
+    <w:lsdException w:name="annotation reference" w:semiHidden="1" w:unhideWhenUsed="1"/>
+    <w:lsdException w:name="line number" w:semiHidden="1" w:unhideWhenUsed="1"/>
+    <w:lsdException w:name="page number" w:semiHidden="1" w:unhideWhenUsed="1"/>
+    <w:lsdException w:name="endnote reference" w:semiHidden="1" w:unhideWhenUsed="1"/>
+    <w:lsdException w:name="endnote text" w:semiHidden="1" w:unhideWhenUsed="1"/>
+    <w:lsdException w:name="table of authorities" w:semiHidden="1" w:unhideWhenUsed="1"/>
+    <w:lsdException w:name="macro" w:semiHidden="1" w:unhideWhenUsed="1"/>
+    <w:lsdException w:name="toa heading" w:semiHidden="1" w:unhideWhenUsed="1"/>
+    <w:lsdException w:name="List" w:semiHidden="1" w:unhideWhenUsed="1"/>
+    <w:lsdException w:name="List Bullet" w:semiHidden="1" w:unhideWhenUsed="1"/>
+    <w:lsdException w:name="List Number" w:semiHidden="1" w:unhideWhenUsed="1"/>
+    <w:lsdException w:name="List 2" w:semiHidden="1" w:unhideWhenUsed="1"/>
+    <w:lsdException w:name="List 3" w:semiHidden="1" w:unhideWhenUsed="1"/>
+    <w:lsdException w:name="List 4" w:semiHidden="1" w:unhideWhenUsed="1"/>
+    <w:lsdException w:name="List 5" w:semiHidden="1" w:unhideWhenUsed="1"/>
+    <w:lsdException w:name="List Bullet 2" w:semiHidden="1" w:unhideWhenUsed="1"/>
+    <w:lsdException w:name="List Bullet 3" w:semiHidden="1" w:unhideWhenUsed="1"/>
+    <w:lsdException w:name="List Bullet 4" w:semiHidden="1" w:unhideWhenUsed="1"/>
+    <w:lsdException w:name="List Bullet 5" w:semiHidden="1" w:unhideWhenUsed="1"/>
+    <w:lsdException w:name="List Number 2" w:semiHidden="1" w:unhideWhenUsed="1"/>
+    <w:lsdException w:name="List Number 3" w:semiHidden="1" w:unhideWhenUsed="1"/>
+    <w:lsdException w:name="List Number 4" w:semiHidden="1" w:unhideWhenUsed="1"/>
+    <w:lsdException w:name="List Number 5" w:semiHidden="1" w:unhideWhenUsed="1"/>
+    <w:lsdException w:name="Title" w:uiPriority="10" w:qFormat="1"/>
+    <w:lsdException w:name="Closing" w:semiHidden="1" w:unhideWhenUsed="1"/>
+    <w:lsdException w:name="Signature" w:semiHidden="1" w:unhideWhenUsed="1"/>
+    <w:lsdException w:name="Default Paragraph Font" w:semiHidden="1" w:uiPriority="1" w:unhideWhenUsed="1"/>
+    <w:lsdException w:name="Body Text" w:semiHidden="1" w:unhideWhenUsed="1"/>
+    <w:lsdException w:name="Body Text Indent" w:semiHidden="1" w:unhideWhenUsed="1"/>
+    <w:lsdException w:name="List Continue" w:semiHidden="1" w:unhideWhenUsed="1"/>
+    <w:lsdException w:name="List Continue 2" w:semiHidden="1" w:unhideWhenUsed="1"/>
+    <w:lsdException w:name="List Continue 3" w:semiHidden="1" w:unhideWhenUsed="1"/>
+    <w:lsdException w:name="List Continue 4" w:semiHidden="1" w:unhideWhenUsed="1"/>
+    <w:lsdException w:name="List Continue 5" w:semiHidden="1" w:unhideWhenUsed="1"/>
+    <w:lsdException w:name="Message Header" w:semiHidden="1" w:unhideWhenUsed="1"/>
+    <w:lsdException w:name="Subtitle" w:uiPriority="11" w:qFormat="1"/>
+    <w:lsdException w:name="Salutation" w:semiHidden="1" w:unhideWhenUsed="1"/>
+    <w:lsdException w:name="Date" w:semiHidden="1" w:unhideWhenUsed="1"/>
+    <w:lsdException w:name="Body Text First Indent" w:semiHidden="1" w:unhideWhenUsed="1"/>
+    <w:lsdException w:name="Body Text First Indent 2" w:semiHidden="1" w:unhideWhenUsed="1"/>
+    <w:lsdException w:name="Note Heading" w:semiHidden="1" w:unhideWhenUsed="1"/>
+    <w:lsdException w:name="Body Text 2" w:semiHidden="1" w:unhideWhenUsed="1"/>
+    <w:lsdException w:name="Body Text 3" w:semiHidden="1" w:unhideWhenUsed="1"/>
+    <w:lsdException w:name="Body Text Indent 2" w:semiHidden="1" w:unhideWhenUsed="1"/>
+    <w:lsdException w:name="Body Text Indent 3" w:semiHidden="1" w:unhideWhenUsed="1"/>
+    <w:lsdException w:name="Block Text" w:semiHidden="1" w:unhideWhenUsed="1"/>
+    <w:lsdException w:name="Hyperlink" w:semiHidden="1" w:unhideWhenUsed="1"/>
+    <w:lsdException w:name="FollowedHyperlink" w:semiHidden="1" w:unhideWhenUsed="1"/>
+    <w:lsdException w:name="Strong" w:uiPriority="22" w:qFormat="1"/>
+    <w:lsdException w:name="Emphasis" w:uiPriority="20" w:qFormat="1"/>
+    <w:lsdException w:name="Document Map" w:semiHidden="1" w:unhideWhenUsed="1"/>
+    <w:lsdException w:name="Plain Text" w:semiHidden="1" w:unhideWhenUsed="1"/>
+    <w:lsdException w:name="E-mail Signature" w:semiHidden="1" w:unhideWhenUsed="1"/>
+    <w:lsdException w:name="HTML Top of Form" w:semiHidden="1" w:unhideWhenUsed="1"/>
+    <w:lsdException w:name="HTML Bottom of Form" w:semiHidden="1" w:unhideWhenUsed="1"/>
+    <w:lsdException w:name="Normal (Web)" w:semiHidden="1" w:unhideWhenUsed="1"/>
+    <w:lsdException w:name="HTML Acronym" w:semiHidden="1" w:unhideWhenUsed="1"/>
+    <w:lsdException w:name="HTML Address" w:semiHidden="1" w:unhideWhenUsed="1"/>
+    <w:lsdException w:name="HTML Cite" w:semiHidden="1" w:unhideWhenUsed="1"/>
+    <w:lsdException w:name="HTML Code" w:semiHidden="1" w:unhideWhenUsed="1"/>
+    <w:lsdException w:name="HTML Definition" w:semiHidden="1" w:unhideWhenUsed="1"/>
+    <w:lsdException w:name="HTML Keyboard" w:semiHidden="1" w:unhideWhenUsed="1"/>
+    <w:lsdException w:name="HTML Preformatted" w:semiHidden="1" w:unhideWhenUsed="1"/>
+    <w:lsdException w:name="HTML Sample" w:semiHidden="1" w:unhideWhenUsed="1"/>
+    <w:lsdException w:name="HTML Typewriter" w:semiHidden="1" w:unhideWhenUsed="1"/>
+    <w:lsdException w:name="HTML Variable" w:semiHidden="1" w:unhideWhenUsed="1"/>
+    <w:lsdException w:name="Normal Table" w:semiHidden="1" w:unhideWhenUsed="1"/>
+    <w:lsdException w:name="annotation subject" w:semiHidden="1" w:unhideWhenUsed="1"/>
+    <w:lsdException w:name="No List" w:semiHidden="1" w:unhideWhenUsed="1"/>
+    <w:lsdException w:name="Outline List 1" w:semiHidden="1" w:unhideWhenUsed="1"/>
+    <w:lsdException w:name="Outline List 2" w:semiHidden="1" w:unhideWhenUsed="1"/>
+    <w:lsdException w:name="Outline List 3" w:semiHidden="1" w:unhideWhenUsed="1"/>
+    <w:lsdException w:name="Table Simple 1" w:semiHidden="1" w:unhideWhenUsed="1"/>
+    <w:lsdException w:name="Table Simple 2" w:semiHidden="1" w:unhideWhenUsed="1"/>
+    <w:lsdException w:name="Table Simple 3" w:semiHidden="1" w:unhideWhenUsed="1"/>
+    <w:lsdException w:name="Table Classic 1" w:semiHidden="1" w:unhideWhenUsed="1"/>
+    <w:lsdException w:name="Table Classic 2" w:semiHidden="1" w:unhideWhenUsed="1"/>
+    <w:lsdException w:name="Table Classic 3" w:semiHidden="1" w:unhideWhenUsed="1"/>
+    <w:lsdException w:name="Table Classic 4" w:semiHidden="1" w:unhideWhenUsed="1"/>
+    <w:lsdException w:name="Table Colorful 1" w:semiHidden="1" w:unhideWhenUsed="1"/>
+    <w:lsdException w:name="Table Colorful 2" w:semiHidden="1" w:unhideWhenUsed="1"/>
+    <w:lsdException w:name="Table Colorful 3" w:semiHidden="1" w:unhideWhenUsed="1"/>
+    <w:lsdException w:name="Table Columns 1" w:semiHidden="1" w:unhideWhenUsed="1"/>
+    <w:lsdException w:name="Table Columns 2" w:semiHidden="1" w:unhideWhenUsed="1"/>
+    <w:lsdException w:name="Table Columns 3" w:semiHidden="1" w:unhideWhenUsed="1"/>
+    <w:lsdException w:name="Table Columns 4" w:semiHidden="1" w:unhideWhenUsed="1"/>
+    <w:lsdException w:name="Table Columns 5" w:semiHidden="1" w:unhideWhenUsed="1"/>
+    <w:lsdException w:name="Table Grid 1" w:semiHidden="1" w:unhideWhenUsed="1"/>
+    <w:lsdException w:name="Table Grid 2" w:semiHidden="1" w:unhideWhenUsed="1"/>
+    <w:lsdException w:name="Table Grid 3" w:semiHidden="1" w:unhideWhenUsed="1"/>
+    <w:lsdException w:name="Table Grid 4" w:semiHidden="1" w:unhideWhenUsed="1"/>
+    <w:lsdException w:name="Table Grid 5" w:semiHidden="1" w:unhideWhenUsed="1"/>
+    <w:lsdException w:name="Table Grid 6" w:semiHidden="1" w:unhideWhenUsed="1"/>
+    <w:lsdException w:name="Table Grid 7" w:semiHidden="1" w:unhideWhenUsed="1"/>
+    <w:lsdException w:name="Table Grid 8" w:semiHidden="1" w:unhideWhenUsed="1"/>
+    <w:lsdException w:name="Table List 1" w:semiHidden="1" w:unhideWhenUsed="1"/>
+    <w:lsdException w:name="Table List 2" w:semiHidden="1" w:unhideWhenUsed="1"/>
+    <w:lsdException w:name="Table List 3" w:semiHidden="1" w:unhideWhenUsed="1"/>
+    <w:lsdException w:name="Table List 4" w:semiHidden="1" w:unhideWhenUsed="1"/>
+    <w:lsdException w:name="Table List 5" w:semiHidden="1" w:unhideWhenUsed="1"/>
+    <w:lsdException w:name="Table List 6" w:semiHidden="1" w:unhideWhenUsed="1"/>
+    <w:lsdException w:name="Table List 7" w:semiHidden="1" w:unhideWhenUsed="1"/>
+    <w:lsdException w:name="Table List 8" w:semiHidden="1" w:unhideWhenUsed="1"/>
+    <w:lsdException w:name="Table 3D effects 1" w:semiHidden="1" w:unhideWhenUsed="1"/>
+    <w:lsdException w:name="Table 3D effects 2" w:semiHidden="1" w:unhideWhenUsed="1"/>
+    <w:lsdException w:name="Table 3D effects 3" w:semiHidden="1" w:unhideWhenUsed="1"/>
+    <w:lsdException w:name="Table Contemporary" w:semiHidden="1" w:unhideWhenUsed="1"/>
+    <w:lsdException w:name="Table Elegant" w:semiHidden="1" w:unhideWhenUsed="1"/>
+    <w:lsdException w:name="Table Professional" w:semiHidden="1" w:unhideWhenUsed="1"/>
+    <w:lsdException w:name="Table Subtle 1" w:semiHidden="1" w:unhideWhenUsed="1"/>
+    <w:lsdException w:name="Table Subtle 2" w:semiHidden="1" w:unhideWhenUsed="1"/>
+    <w:lsdException w:name="Table Web 1" w:semiHidden="1" w:unhideWhenUsed="1"/>
+    <w:lsdException w:name="Table Web 2" w:semiHidden="1" w:unhideWhenUsed="1"/>
+    <w:lsdException w:name="Table Web 3" w:semiHidden="1" w:unhideWhenUsed="1"/>
+    <w:lsdException w:name="Balloon Text" w:semiHidden="1" w:unhideWhenUsed="1"/>
+    <w:lsdException w:name="Table Grid" w:semiHidden="1" w:uiPriority="59" w:unhideWhenUsed="1"/>
+    <w:lsdException w:name="Table Theme" w:semiHidden="1" w:unhideWhenUsed="1"/>
+    <w:lsdException w:name="Placeholder Text" w:semiHidden="1"/>
+    <w:lsdException w:name="No Spacing" w:uiPriority="1" w:qFormat="1"/>
+    <w:lsdException w:name="Light Shading" w:uiPriority="60"/>
+    <w:lsdException w:name="Light List" w:uiPriority="61"/>
+    <w:lsdException w:name="Light Grid" w:uiPriority="62"/>
+    <w:lsdException w:name="Medium Shading 1" w:uiPriority="63"/>
+    <w:lsdException w:name="Medium Shading 2" w:uiPriority="64"/>
+    <w:lsdException w:name="Medium List 1" w:uiPriority="65"/>
+    <w:lsdException w:name="Medium List 2" w:uiPriority="66"/>
+    <w:lsdException w:name="Medium Grid 1" w:uiPriority="67"/>
+    <w:lsdException w:name="Medium Grid 2" w:uiPriority="68"/>
+    <w:lsdException w:name="Medium Grid 3" w:uiPriority="69"/>
+    <w:lsdException w:name="Dark List" w:uiPriority="70"/>
+    <w:lsdException w:name="Colorful Shading" w:uiPriority="71"/>
+    <w:lsdException w:name="Colorful List" w:uiPriority="72"/>
+    <w:lsdException w:name="Colorful Grid" w:uiPriority="73"/>
+    <w:lsdException w:name="Light Shading Accent 1" w:uiPriority="60"/>
+    <w:lsdException w:name="Light List Accent 1" w:uiPriority="61"/>
+    <w:lsdException w:name="Light Grid Accent 1" w:uiPriority="62"/>
+    <w:lsdException w:name="Medium Shading 1 Accent 1" w:uiPriority="63"/>
+    <w:lsdException w:name="Medium Shading 2 Accent 1" w:uiPriority="64"/>
+    <w:lsdException w:name="Medium List 1 Accent 1" w:uiPriority="65"/>
+    <w:lsdException w:name="Revision" w:semiHidden="1"/>
+    <w:lsdException w:name="List Paragraph" w:uiPriority="34" w:qFormat="1"/>
+    <w:lsdException w:name="Quote" w:uiPriority="29" w:qFormat="1"/>
+    <w:lsdException w:name="Intense Quote" w:uiPriority="30" w:qFormat="1"/>
+    <w:lsdException w:name="Medium List 2 Accent 1" w:uiPriority="66"/>
+    <w:lsdException w:name="Medium Grid 1 Accent 1" w:uiPriority="67"/>
+    <w:lsdException w:name="Medium Grid 2 Accent 1" w:uiPriority="68"/>
+    <w:lsdException w:name="Medium Grid 3 Accent 1" w:uiPriority="69"/>
+    <w:lsdException w:name="Dark List Accent 1" w:uiPriority="70"/>
+    <w:lsdException w:name="Colorful Shading Accent 1" w:uiPriority="71"/>
+    <w:lsdException w:name="Colorful List Accent 1" w:uiPriority="72"/>
+    <w:lsdException w:name="Colorful Grid Accent 1" w:uiPriority="73"/>
+    <w:lsdException w:name="Light Shading Accent 2" w:uiPriority="60"/>
+    <w:lsdException w:name="Light List Accent 2" w:uiPriority="61"/>
+    <w:lsdException w:name="Light Grid Accent 2" w:uiPriority="62"/>
+    <w:lsdException w:name="Medium Shading 1 Accent 2" w:uiPriority="63"/>
+    <w:lsdException w:name="Medium Shading 2 Accent 2" w:uiPriority="64"/>
+    <w:lsdException w:name="Medium List 1 Accent 2" w:uiPriority="65"/>
+    <w:lsdException w:name="Medium List 2 Accent 2" w:uiPriority="66"/>
+    <w:lsdException w:name="Medium Grid 1 Accent 2" w:uiPriority="67"/>
+    <w:lsdException w:name="Medium Grid 2 Accent 2" w:uiPriority="68"/>
+    <w:lsdException w:name="Medium Grid 3 Accent 2" w:uiPriority="69"/>
+    <w:lsdException w:name="Dark List Accent 2" w:uiPriority="70"/>
+    <w:lsdException w:name="Colorful Shading Accent 2" w:uiPriority="71"/>
+    <w:lsdException w:name="Colorful List Accent 2" w:uiPriority="72"/>
+    <w:lsdException w:name="Colorful Grid Accent 2" w:uiPriority="73"/>
+    <w:lsdException w:name="Light Shading Accent 3" w:uiPriority="60"/>
+    <w:lsdException w:name="Light List Accent 3" w:uiPriority="61"/>
+    <w:lsdException w:name="Light Grid Accent 3" w:uiPriority="62"/>
+    <w:lsdException w:name="Medium Shading 1 Accent 3" w:uiPriority="63"/>
+    <w:lsdException w:name="Medium Shading 2 Accent 3" w:uiPriority="64"/>
+    <w:lsdException w:name="Medium List 1 Accent 3" w:uiPriority="65"/>
+    <w:lsdException w:name="Medium List 2 Accent 3" w:uiPriority="66"/>
+    <w:lsdException w:name="Medium Grid 1 Accent 3" w:uiPriority="67"/>
+    <w:lsdException w:name="Medium Grid 2 Accent 3" w:uiPriority="68"/>
+    <w:lsdException w:name="Medium Grid 3 Accent 3" w:uiPriority="69"/>
+    <w:lsdException w:name="Dark List Accent 3" w:uiPriority="70"/>
+    <w:lsdException w:name="Colorful Shading Accent 3" w:uiPriority="71"/>
+    <w:lsdException w:name="Colorful List Accent 3" w:uiPriority="72"/>
+    <w:lsdException w:name="Colorful Grid Accent 3" w:uiPriority="73"/>
+    <w:lsdException w:name="Light Shading Accent 4" w:uiPriority="60"/>
+    <w:lsdException w:name="Light List Accent 4" w:uiPriority="61"/>
+    <w:lsdException w:name="Light Grid Accent 4" w:uiPriority="62"/>
+    <w:lsdException w:name="Medium Shading 1 Accent 4" w:uiPriority="63"/>
+    <w:lsdException w:name="Medium Shading 2 Accent 4" w:uiPriority="64"/>
+    <w:lsdException w:name="Medium List 1 Accent 4" w:uiPriority="65"/>
+    <w:lsdException w:name="Medium List 2 Accent 4" w:uiPriority="66"/>
+    <w:lsdException w:name="Medium Grid 1 Accent 4" w:uiPriority="67"/>
+    <w:lsdException w:name="Medium Grid 2 Accent 4" w:uiPriority="68"/>
+    <w:lsdException w:name="Medium Grid 3 Accent 4" w:uiPriority="69"/>
+    <w:lsdException w:name="Dark List Accent 4" w:uiPriority="70"/>
+    <w:lsdException w:name="Colorful Shading Accent 4" w:uiPriority="71"/>
+    <w:lsdException w:name="Colorful List Accent 4" w:uiPriority="72"/>
+    <w:lsdException w:name="Colorful Grid Accent 4" w:uiPriority="73"/>
+    <w:lsdException w:name="Light Shading Accent 5" w:uiPriority="60"/>
+    <w:lsdException w:name="Light List Accent 5" w:uiPriority="61"/>
+    <w:lsdException w:name="Light Grid Accent 5" w:uiPriority="62"/>
+    <w:lsdException w:name="Medium Shading 1 Accent 5" w:uiPriority="63"/>
+    <w:lsdException w:name="Medium Shading 2 Accent 5" w:uiPriority="64"/>
+    <w:lsdException w:name="Medium List 1 Accent 5" w:uiPriority="65"/>
+    <w:lsdException w:name="Medium List 2 Accent 5" w:uiPriority="66"/>
+    <w:lsdException w:name="Medium Grid 1 Accent 5" w:uiPriority="67"/>
+    <w:lsdException w:name="Medium Grid 2 Accent 5" w:uiPriority="68"/>
+    <w:lsdException w:name="Medium Grid 3 Accent 5" w:uiPriority="69"/>
+    <w:lsdException w:name="Dark List Accent 5" w:uiPriority="70"/>
+    <w:lsdException w:name="Colorful Shading Accent 5" w:uiPriority="71"/>
+    <w:lsdException w:name="Colorful List Accent 5" w:uiPriority="72"/>
+    <w:lsdException w:name="Colorful Grid Accent 5" w:uiPriority="73"/>
+    <w:lsdException w:name="Light Shading Accent 6" w:uiPriority="60"/>
+    <w:lsdException w:name="Light List Accent 6" w:uiPriority="61"/>
+    <w:lsdException w:name="Light Grid Accent 6" w:uiPriority="62"/>
+    <w:lsdException w:name="Medium Shading 1 Accent 6" w:uiPriority="63"/>
+    <w:lsdException w:name="Medium Shading 2 Accent 6" w:uiPriority="64"/>
+    <w:lsdException w:name="Medium List 1 Accent 6" w:uiPriority="65"/>
+    <w:lsdException w:name="Medium List 2 Accent 6" w:uiPriority="66"/>
+    <w:lsdException w:name="Medium Grid 1 Accent 6" w:uiPriority="67"/>
+    <w:lsdException w:name="Medium Grid 2 Accent 6" w:uiPriority="68"/>
+    <w:lsdException w:name="Medium Grid 3 Accent 6" w:uiPriority="69"/>
+    <w:lsdException w:name="Dark List Accent 6" w:uiPriority="70"/>
+    <w:lsdException w:name="Colorful Shading Accent 6" w:uiPriority="71"/>
+    <w:lsdException w:name="Colorful List Accent 6" w:uiPriority="72"/>
+    <w:lsdException w:name="Colorful Grid Accent 6" w:uiPriority="73"/>
+    <w:lsdException w:name="Subtle Emphasis" w:uiPriority="19" w:qFormat="1"/>
+    <w:lsdException w:name="Intense Emphasis" w:uiPriority="21" w:qFormat="1"/>
+    <w:lsdException w:name="Subtle Reference" w:uiPriority="31" w:qFormat="1"/>
+    <w:lsdException w:name="Intense Reference" w:uiPriority="32" w:qFormat="1"/>
+    <w:lsdException w:name="Book Title" w:uiPriority="33" w:qFormat="1"/>
+    <w:lsdException w:name="Bibliography" w:semiHidden="1" w:uiPriority="37" w:unhideWhenUsed="1"/>
+    <w:lsdException w:name="TOC Heading" w:semiHidden="1" w:uiPriority="39" w:unhideWhenUsed="1" w:qFormat="1"/>
+    <w:lsdException w:name="Plain Table 1" w:uiPriority="41"/>
+    <w:lsdException w:name="Plain Table 2" w:uiPriority="42"/>
+    <w:lsdException w:name="Plain Table 3" w:uiPriority="43"/>
+    <w:lsdException w:name="Plain Table 4" w:uiPriority="44"/>
+    <w:lsdException w:name="Plain Table 5" w:uiPriority="45"/>
+    <w:lsdException w:name="Grid Table Light" w:uiPriority="40"/>
+    <w:lsdException w:name="Grid Table 1 Light" w:uiPriority="46"/>
+    <w:lsdException w:name="Grid Table 2" w:uiPriority="47"/>
+    <w:lsdException w:name="Grid Table 3" w:uiPriority="48"/>
+    <w:lsdException w:name="Grid Table 4" w:uiPriority="49"/>
+    <w:lsdException w:name="Grid Table 5 Dark" w:uiPriority="50"/>
+    <w:lsdException w:name="Grid Table 6 Colorful" w:uiPriority="51"/>
+    <w:lsdException w:name="Grid Table 7 Colorful" w:uiPriority="52"/>
+    <w:lsdException w:name="Grid Table 1 Light Accent 1" w:uiPriority="46"/>
+    <w:lsdException w:name="Grid Table 2 Accent 1" w:uiPriority="47"/>
+    <w:lsdException w:name="Grid Table 3 Accent 1" w:uiPriority="48"/>
+    <w:lsdException w:name="Grid Table 4 Accent 1" w:uiPriority="49"/>
+    <w:lsdException w:name="Grid Table 5 Dark Accent 1" w:uiPriority="50"/>
+    <w:lsdException w:name="Grid Table 6 Colorful Accent 1" w:uiPriority="51"/>
+    <w:lsdException w:name="Grid Table 7 Colorful Accent 1" w:uiPriority="52"/>
+    <w:lsdException w:name="Grid Table 1 Light Accent 2" w:uiPriority="46"/>
+    <w:lsdException w:name="Grid Table 2 Accent 2" w:uiPriority="47"/>
+    <w:lsdException w:name="Grid Table 3 Accent 2" w:uiPriority="48"/>
+    <w:lsdException w:name="Grid Table 4 Accent 2" w:uiPriority="49"/>
+    <w:lsdException w:name="Grid Table 5 Dark Accent 2" w:uiPriority="50"/>
+    <w:lsdException w:name="Grid Table 6 Colorful Accent 2" w:uiPriority="51"/>
+    <w:lsdException w:name="Grid Table 7 Colorful Accent 2" w:uiPriority="52"/>
+    <w:lsdException w:name="Grid Table 1 Light Accent 3" w:uiPriority="46"/>
+    <w:lsdException w:name="Grid Table 2 Accent 3" w:uiPriority="47"/>
+    <w:lsdException w:name="Grid Table 3 Accent 3" w:uiPriority="48"/>
+    <w:lsdException w:name="Grid Table 4 Accent 3" w:uiPriority="49"/>
+    <w:lsdException w:name="Grid Table 5 Dark Accent 3" w:uiPriority="50"/>
+    <w:lsdException w:name="Grid Table 6 Colorful Accent 3" w:uiPriority="51"/>
+    <w:lsdException w:name="Grid Table 7 Colorful Accent 3" w:uiPriority="52"/>
+    <w:lsdException w:name="Grid Table 1 Light Accent 4" w:uiPriority="46"/>
+    <w:lsdException w:name="Grid Table 2 Accent 4" w:uiPriority="47"/>
+    <w:lsdException w:name="Grid Table 3 Accent 4" w:uiPriority="48"/>
+    <w:lsdException w:name="Grid Table 4 Accent 4" w:uiPriority="49"/>
+    <w:lsdException w:name="Grid Table 5 Dark Accent 4" w:uiPriority="50"/>
+    <w:lsdException w:name="Grid Table 6 Colorful Accent 4" w:uiPriority="51"/>
+    <w:lsdException w:name="Grid Table 7 Colorful Accent 4" w:uiPriority="52"/>
+    <w:lsdException w:name="Grid Table 1 Light Accent 5" w:uiPriority="46"/>
+    <w:lsdException w:name="Grid Table 2 Accent 5" w:uiPriority="47"/>
+    <w:lsdException w:name="Grid Table 3 Accent 5" w:uiPriority="48"/>
+    <w:lsdException w:name="Grid Table 4 Accent 5" w:uiPriority="49"/>
+    <w:lsdException w:name="Grid Table 5 Dark Accent 5" w:uiPriority="50"/>
+    <w:lsdException w:name="Grid Table 6 Colorful Accent 5" w:uiPriority="51"/>
+    <w:lsdException w:name="Grid Table 7 Colorful Accent 5" w:uiPriority="52"/>
+    <w:lsdException w:name="Grid Table 1 Light Accent 6" w:uiPriority="46"/>
+    <w:lsdException w:name="Grid Table 2 Accent 6" w:uiPriority="47"/>
+    <w:lsdException w:name="Grid Table 3 Accent 6" w:uiPriority="48"/>
+    <w:lsdException w:name="Grid Table 4 Accent 6" w:uiPriority="49"/>
+    <w:lsdException w:name="Grid Table 5 Dark Accent 6" w:uiPriority="50"/>
+    <w:lsdException w:name="Grid Table 6 Colorful Accent 6" w:uiPriority="51"/>
+    <w:lsdException w:name="Grid Table 7 Colorful Accent 6" w:uiPriority="52"/>
+    <w:lsdException w:name="List Table 1 Light" w:uiPriority="46"/>
+    <w:lsdException w:name="List Table 2" w:uiPriority="47"/>
+    <w:lsdException w:name="List Table 3" w:uiPriority="48"/>
+    <w:lsdException w:name="List Table 4" w:uiPriority="49"/>
+    <w:lsdException w:name="List Table 5 Dark" w:uiPriority="50"/>
+    <w:lsdException w:name="List Table 6 Colorful" w:uiPriority="51"/>
+    <w:lsdException w:name="List Table 7 Colorful" w:uiPriority="52"/>
+    <w:lsdException w:name="List Table 1 Light Accent 1" w:uiPriority="46"/>
+    <w:lsdException w:name="List Table 2 Accent 1" w:uiPriority="47"/>
+    <w:lsdException w:name="List Table 3 Accent 1" w:uiPriority="48"/>
+    <w:lsdException w:name="List Table 4 Accent 1" w:uiPriority="49"/>
+    <w:lsdException w:name="List Table 5 Dark Accent 1" w:uiPriority="50"/>
+    <w:lsdException w:name="List Table 6 Colorful Accent 1" w:uiPriority="51"/>
+    <w:lsdException w:name="List Table 7 Colorful Accent 1" w:uiPriority="52"/>
+    <w:lsdException w:name="List Table 1 Light Accent 2" w:uiPriority="46"/>
+    <w:lsdException w:name="List Table 2 Accent 2" w:uiPriority="47"/>
+    <w:lsdException w:name="List Table 3 Accent 2" w:uiPriority="48"/>
+    <w:lsdException w:name="List Table 4 Accent 2" w:uiPriority="49"/>
+    <w:lsdException w:name="List Table 5 Dark Accent 2" w:uiPriority="50"/>
+    <w:lsdException w:name="List Table 6 Colorful Accent 2" w:uiPriority="51"/>
+    <w:lsdException w:name="List Table 7 Colorful Accent 2" w:uiPriority="52"/>
+    <w:lsdException w:name="List Table 1 Light Accent 3" w:uiPriority="46"/>
+    <w:lsdException w:name="List Table 2 Accent 3" w:uiPriority="47"/>
+    <w:lsdException w:name="List Table 3 Accent 3" w:uiPriority="48"/>
+    <w:lsdException w:name="List Table 4 Accent 3" w:uiPriority="49"/>
+    <w:lsdException w:name="List Table 5 Dark Accent 3" w:uiPriority="50"/>
+    <w:lsdException w:name="List Table 6 Colorful Accent 3" w:uiPriority="51"/>
+    <w:lsdException w:name="List Table 7 Colorful Accent 3" w:uiPriority="52"/>
+    <w:lsdException w:name="List Table 1 Light Accent 4" w:uiPriority="46"/>
+    <w:lsdException w:name="List Table 2 Accent 4" w:uiPriority="47"/>
+    <w:lsdException w:name="List Table 3 Accent 4" w:uiPriority="48"/>
+    <w:lsdException w:name="List Table 4 Accent 4" w:uiPriority="49"/>
+    <w:lsdException w:name="List Table 5 Dark Accent 4" w:uiPriority="50"/>
+    <w:lsdException w:name="List Table 6 Colorful Accent 4" w:uiPriority="51"/>
+    <w:lsdException w:name="List Table 7 Colorful Accent 4" w:uiPriority="52"/>
+    <w:lsdException w:name="List Table 1 Light Accent 5" w:uiPriority="46"/>
+    <w:lsdException w:name="List Table 2 Accent 5" w:uiPriority="47"/>
+    <w:lsdException w:name="List Table 3 Accent 5" w:uiPriority="48"/>
+    <w:lsdException w:name="List Table 4 Accent 5" w:uiPriority="49"/>
+    <w:lsdException w:name="List Table 5 Dark Accent 5" w:uiPriority="50"/>
+    <w:lsdException w:name="List Table 6 Colorful Accent 5" w:uiPriority="51"/>
+    <w:lsdException w:name="List Table 7 Colorful Accent 5" w:uiPriority="52"/>
+    <w:lsdException w:name="List Table 1 Light Accent 6" w:uiPriority="46"/>
+    <w:lsdException w:name="List Table 2 Accent 6" w:uiPriority="47"/>
+    <w:lsdException w:name="List Table 3 Accent 6" w:uiPriority="48"/>
+    <w:lsdException w:name="List Table 4 Accent 6" w:uiPriority="49"/>
+    <w:lsdException w:name="List Table 5 Dark Accent 6" w:uiPriority="50"/>
+    <w:lsdException w:name="List Table 6 Colorful Accent 6" w:uiPriority="51"/>
+    <w:lsdException w:name="List Table 7 Colorful Accent 6" w:uiPriority="52"/>
+    <w:lsdException w:name="Mention" w:semiHidden="1" w:unhideWhenUsed="1"/>
+    <w:lsdException w:name="Smart Hyperlink" w:semiHidden="1" w:unhideWhenUsed="1"/>
+    <w:lsdException w:name="Hashtag" w:semiHidden="1" w:unhideWhenUsed="1"/>
+    <w:lsdException w:name="Unresolved Mention" w:semiHidden="1" w:unhideWhenUsed="1"/>
+    <w:lsdException w:name="Smart Link" w:semiHidden="1" w:unhideWhenUsed="1"/>
   </w:latentStyles>
-  <w:style w:type="paragraph" w:styleId="Normal" w:default="1">
+  <w:style w:type="paragraph" w:default="1" w:styleId="Normal">
     <w:name w:val="Normal"/>
     <w:qFormat/>
-    <w:rsid w:val="00f46dab"/>
+    <w:rsid w:val="00F46DAB"/>
     <w:pPr>
-      <w:widowControl/>
-      <w:bidi w:val="0"/>
-      <w:spacing w:lineRule="auto" w:line="276" w:before="0" w:after="200"/>
-      <w:jc w:val="left"/>
+      <w:spacing w:after="200" w:line="276" w:lineRule="auto"/>
     </w:pPr>
     <w:rPr>
-      <w:rFonts w:ascii="Calibri" w:hAnsi="Calibri" w:eastAsia="" w:cs="" w:asciiTheme="minorHAnsi" w:cstheme="minorBidi" w:eastAsiaTheme="minorEastAsia" w:hAnsiTheme="minorHAnsi"/>
       <w:color w:val="00000A"/>
-      <w:kern w:val="0"/>
       <w:sz w:val="22"/>
-      <w:szCs w:val="22"/>
-      <w:lang w:val="en-US" w:eastAsia="en-US" w:bidi="ar-SA"/>
     </w:rPr>
   </w:style>
   <w:style w:type="paragraph" w:styleId="Heading1">
-    <w:name w:val="Heading 1"/>
+    <w:name w:val="heading 1"/>
     <w:basedOn w:val="Normal"/>
     <w:next w:val="Normal"/>
     <w:link w:val="Heading1Char"/>
     <w:uiPriority w:val="9"/>
     <w:qFormat/>
-    <w:rsid w:val="0030057c"/>
+    <w:rsid w:val="0030057C"/>
     <w:pPr>
-      <w:keepNext w:val="true"/>
+      <w:keepNext/>
       <w:keepLines/>
       <w:spacing w:before="480" w:after="0"/>
       <w:outlineLvl w:val="0"/>
     </w:pPr>
     <w:rPr>
-      <w:rFonts w:ascii="Cambria" w:hAnsi="Cambria" w:eastAsia="" w:cs="" w:asciiTheme="majorHAnsi" w:cstheme="majorBidi" w:eastAsiaTheme="majorEastAsia" w:hAnsiTheme="majorHAnsi"/>
+      <w:rFonts w:asciiTheme="majorHAnsi" w:eastAsiaTheme="majorEastAsia" w:hAnsiTheme="majorHAnsi" w:cstheme="majorBidi"/>
       <w:b/>
       <w:bCs/>
-      <w:color w:val="365F91" w:themeColor="accent1" w:themeShade="bf"/>
+      <w:color w:val="365F91" w:themeColor="accent1" w:themeShade="BF"/>
       <w:sz w:val="28"/>
       <w:szCs w:val="28"/>
     </w:rPr>
   </w:style>
   <w:style w:type="paragraph" w:styleId="Heading2">
-    <w:name w:val="Heading 2"/>
+    <w:name w:val="heading 2"/>
     <w:basedOn w:val="Normal"/>
     <w:next w:val="Normal"/>
     <w:link w:val="Heading2Char"/>
     <w:uiPriority w:val="9"/>
     <w:unhideWhenUsed/>
     <w:qFormat/>
-    <w:rsid w:val="0030057c"/>
+    <w:rsid w:val="0030057C"/>
     <w:pPr>
-      <w:keepNext w:val="true"/>
+      <w:keepNext/>
       <w:keepLines/>
       <w:spacing w:before="200" w:after="0"/>
       <w:outlineLvl w:val="1"/>
     </w:pPr>
     <w:rPr>
-      <w:rFonts w:ascii="Cambria" w:hAnsi="Cambria" w:eastAsia="" w:cs="" w:asciiTheme="majorHAnsi" w:cstheme="majorBidi" w:eastAsiaTheme="majorEastAsia" w:hAnsiTheme="majorHAnsi"/>
+      <w:rFonts w:asciiTheme="majorHAnsi" w:eastAsiaTheme="majorEastAsia" w:hAnsiTheme="majorHAnsi" w:cstheme="majorBidi"/>
       <w:b/>
       <w:bCs/>
       <w:color w:val="4F81BD" w:themeColor="accent1"/>
@@ -2367,44 +2328,44 @@
     </w:rPr>
   </w:style>
   <w:style w:type="paragraph" w:styleId="Heading3">
-    <w:name w:val="Heading 3"/>
+    <w:name w:val="heading 3"/>
     <w:basedOn w:val="Normal"/>
     <w:next w:val="Normal"/>
     <w:link w:val="Heading3Char"/>
     <w:uiPriority w:val="9"/>
     <w:unhideWhenUsed/>
     <w:qFormat/>
-    <w:rsid w:val="00ac2418"/>
+    <w:rsid w:val="00AC2418"/>
     <w:pPr>
-      <w:keepNext w:val="true"/>
+      <w:keepNext/>
       <w:keepLines/>
       <w:spacing w:before="200" w:after="0"/>
       <w:outlineLvl w:val="2"/>
     </w:pPr>
     <w:rPr>
-      <w:rFonts w:ascii="Cambria" w:hAnsi="Cambria" w:eastAsia="" w:cs="" w:asciiTheme="majorHAnsi" w:cstheme="majorBidi" w:eastAsiaTheme="majorEastAsia" w:hAnsiTheme="majorHAnsi"/>
+      <w:rFonts w:asciiTheme="majorHAnsi" w:eastAsiaTheme="majorEastAsia" w:hAnsiTheme="majorHAnsi" w:cstheme="majorBidi"/>
       <w:b/>
       <w:bCs/>
       <w:color w:val="4F81BD" w:themeColor="accent1"/>
     </w:rPr>
   </w:style>
   <w:style w:type="paragraph" w:styleId="Heading4">
-    <w:name w:val="Heading 4"/>
+    <w:name w:val="heading 4"/>
     <w:basedOn w:val="Normal"/>
     <w:next w:val="Normal"/>
     <w:link w:val="Heading4Char"/>
     <w:uiPriority w:val="9"/>
     <w:unhideWhenUsed/>
     <w:qFormat/>
-    <w:rsid w:val="00ac2418"/>
+    <w:rsid w:val="00AC2418"/>
     <w:pPr>
-      <w:keepNext w:val="true"/>
+      <w:keepNext/>
       <w:keepLines/>
       <w:spacing w:before="200" w:after="0"/>
       <w:outlineLvl w:val="3"/>
     </w:pPr>
     <w:rPr>
-      <w:rFonts w:ascii="Cambria" w:hAnsi="Cambria" w:eastAsia="" w:cs="" w:asciiTheme="majorHAnsi" w:cstheme="majorBidi" w:eastAsiaTheme="majorEastAsia" w:hAnsiTheme="majorHAnsi"/>
+      <w:rFonts w:asciiTheme="majorHAnsi" w:eastAsiaTheme="majorEastAsia" w:hAnsiTheme="majorHAnsi" w:cstheme="majorBidi"/>
       <w:b/>
       <w:bCs/>
       <w:i/>
@@ -2412,53 +2373,72 @@
       <w:color w:val="4F81BD" w:themeColor="accent1"/>
     </w:rPr>
   </w:style>
-  <w:style w:type="character" w:styleId="DefaultParagraphFont" w:default="1">
+  <w:style w:type="character" w:default="1" w:styleId="DefaultParagraphFont">
     <w:name w:val="Default Paragraph Font"/>
     <w:uiPriority w:val="1"/>
     <w:semiHidden/>
     <w:unhideWhenUsed/>
-    <w:qFormat/>
-    <w:rPr/>
   </w:style>
-  <w:style w:type="character" w:styleId="Heading1Char" w:customStyle="1">
+  <w:style w:type="table" w:default="1" w:styleId="TableNormal">
+    <w:name w:val="Normal Table"/>
+    <w:uiPriority w:val="99"/>
+    <w:semiHidden/>
+    <w:unhideWhenUsed/>
+    <w:tblPr>
+      <w:tblInd w:w="0" w:type="dxa"/>
+      <w:tblCellMar>
+        <w:top w:w="0" w:type="dxa"/>
+        <w:left w:w="108" w:type="dxa"/>
+        <w:bottom w:w="0" w:type="dxa"/>
+        <w:right w:w="108" w:type="dxa"/>
+      </w:tblCellMar>
+    </w:tblPr>
+  </w:style>
+  <w:style w:type="numbering" w:default="1" w:styleId="NoList">
+    <w:name w:val="No List"/>
+    <w:uiPriority w:val="99"/>
+    <w:semiHidden/>
+    <w:unhideWhenUsed/>
+  </w:style>
+  <w:style w:type="character" w:customStyle="1" w:styleId="Heading1Char">
     <w:name w:val="Heading 1 Char"/>
     <w:basedOn w:val="DefaultParagraphFont"/>
     <w:link w:val="Heading1"/>
     <w:uiPriority w:val="9"/>
     <w:qFormat/>
-    <w:rsid w:val="0030057c"/>
+    <w:rsid w:val="0030057C"/>
     <w:rPr>
-      <w:rFonts w:ascii="Cambria" w:hAnsi="Cambria" w:eastAsia="" w:cs="" w:asciiTheme="majorHAnsi" w:cstheme="majorBidi" w:eastAsiaTheme="majorEastAsia" w:hAnsiTheme="majorHAnsi"/>
+      <w:rFonts w:asciiTheme="majorHAnsi" w:eastAsiaTheme="majorEastAsia" w:hAnsiTheme="majorHAnsi" w:cstheme="majorBidi"/>
       <w:b/>
       <w:bCs/>
-      <w:color w:val="365F91" w:themeColor="accent1" w:themeShade="bf"/>
+      <w:color w:val="365F91" w:themeColor="accent1" w:themeShade="BF"/>
       <w:sz w:val="28"/>
       <w:szCs w:val="28"/>
     </w:rPr>
   </w:style>
-  <w:style w:type="character" w:styleId="BalloonTextChar" w:customStyle="1">
+  <w:style w:type="character" w:customStyle="1" w:styleId="BalloonTextChar">
     <w:name w:val="Balloon Text Char"/>
     <w:basedOn w:val="DefaultParagraphFont"/>
     <w:link w:val="BalloonText"/>
     <w:uiPriority w:val="99"/>
     <w:semiHidden/>
     <w:qFormat/>
-    <w:rsid w:val="0030057c"/>
+    <w:rsid w:val="0030057C"/>
     <w:rPr>
       <w:rFonts w:ascii="Tahoma" w:hAnsi="Tahoma" w:cs="Tahoma"/>
       <w:sz w:val="16"/>
       <w:szCs w:val="16"/>
     </w:rPr>
   </w:style>
-  <w:style w:type="character" w:styleId="Heading2Char" w:customStyle="1">
+  <w:style w:type="character" w:customStyle="1" w:styleId="Heading2Char">
     <w:name w:val="Heading 2 Char"/>
     <w:basedOn w:val="DefaultParagraphFont"/>
     <w:link w:val="Heading2"/>
     <w:uiPriority w:val="9"/>
     <w:qFormat/>
-    <w:rsid w:val="0030057c"/>
+    <w:rsid w:val="0030057C"/>
     <w:rPr>
-      <w:rFonts w:ascii="Cambria" w:hAnsi="Cambria" w:eastAsia="" w:cs="" w:asciiTheme="majorHAnsi" w:cstheme="majorBidi" w:eastAsiaTheme="majorEastAsia" w:hAnsiTheme="majorHAnsi"/>
+      <w:rFonts w:asciiTheme="majorHAnsi" w:eastAsiaTheme="majorEastAsia" w:hAnsiTheme="majorHAnsi" w:cstheme="majorBidi"/>
       <w:b/>
       <w:bCs/>
       <w:color w:val="4F81BD" w:themeColor="accent1"/>
@@ -2466,29 +2446,29 @@
       <w:szCs w:val="26"/>
     </w:rPr>
   </w:style>
-  <w:style w:type="character" w:styleId="Heading3Char" w:customStyle="1">
+  <w:style w:type="character" w:customStyle="1" w:styleId="Heading3Char">
     <w:name w:val="Heading 3 Char"/>
     <w:basedOn w:val="DefaultParagraphFont"/>
     <w:link w:val="Heading3"/>
     <w:uiPriority w:val="9"/>
     <w:qFormat/>
-    <w:rsid w:val="00ac2418"/>
+    <w:rsid w:val="00AC2418"/>
     <w:rPr>
-      <w:rFonts w:ascii="Cambria" w:hAnsi="Cambria" w:eastAsia="" w:cs="" w:asciiTheme="majorHAnsi" w:cstheme="majorBidi" w:eastAsiaTheme="majorEastAsia" w:hAnsiTheme="majorHAnsi"/>
+      <w:rFonts w:asciiTheme="majorHAnsi" w:eastAsiaTheme="majorEastAsia" w:hAnsiTheme="majorHAnsi" w:cstheme="majorBidi"/>
       <w:b/>
       <w:bCs/>
       <w:color w:val="4F81BD" w:themeColor="accent1"/>
     </w:rPr>
   </w:style>
-  <w:style w:type="character" w:styleId="Heading4Char" w:customStyle="1">
+  <w:style w:type="character" w:customStyle="1" w:styleId="Heading4Char">
     <w:name w:val="Heading 4 Char"/>
     <w:basedOn w:val="DefaultParagraphFont"/>
     <w:link w:val="Heading4"/>
     <w:uiPriority w:val="9"/>
     <w:qFormat/>
-    <w:rsid w:val="00ac2418"/>
+    <w:rsid w:val="00AC2418"/>
     <w:rPr>
-      <w:rFonts w:ascii="Cambria" w:hAnsi="Cambria" w:eastAsia="" w:cs="" w:asciiTheme="majorHAnsi" w:cstheme="majorBidi" w:eastAsiaTheme="majorEastAsia" w:hAnsiTheme="majorHAnsi"/>
+      <w:rFonts w:asciiTheme="majorHAnsi" w:eastAsiaTheme="majorEastAsia" w:hAnsiTheme="majorHAnsi" w:cstheme="majorBidi"/>
       <w:b/>
       <w:bCs/>
       <w:i/>
@@ -2496,60 +2476,56 @@
       <w:color w:val="4F81BD" w:themeColor="accent1"/>
     </w:rPr>
   </w:style>
-  <w:style w:type="character" w:styleId="InternetLink">
+  <w:style w:type="character" w:customStyle="1" w:styleId="InternetLink">
     <w:name w:val="Internet Link"/>
     <w:basedOn w:val="DefaultParagraphFont"/>
     <w:uiPriority w:val="99"/>
     <w:unhideWhenUsed/>
-    <w:rsid w:val="000774fc"/>
+    <w:rsid w:val="000774FC"/>
     <w:rPr>
       <w:color w:val="0000FF" w:themeColor="hyperlink"/>
       <w:u w:val="single"/>
     </w:rPr>
   </w:style>
-  <w:style w:type="character" w:styleId="IndexLink">
+  <w:style w:type="character" w:customStyle="1" w:styleId="IndexLink">
     <w:name w:val="Index Link"/>
     <w:qFormat/>
-    <w:rPr/>
   </w:style>
-  <w:style w:type="character" w:styleId="NumberingSymbols">
+  <w:style w:type="character" w:customStyle="1" w:styleId="NumberingSymbols">
     <w:name w:val="Numbering Symbols"/>
     <w:qFormat/>
-    <w:rPr/>
   </w:style>
-  <w:style w:type="paragraph" w:styleId="Heading">
+  <w:style w:type="paragraph" w:customStyle="1" w:styleId="Heading">
     <w:name w:val="Heading"/>
     <w:basedOn w:val="Normal"/>
-    <w:next w:val="TextBody"/>
+    <w:next w:val="BodyText"/>
     <w:qFormat/>
     <w:pPr>
-      <w:keepNext w:val="true"/>
+      <w:keepNext/>
       <w:spacing w:before="240" w:after="120"/>
     </w:pPr>
     <w:rPr>
-      <w:rFonts w:ascii="Liberation Sans" w:hAnsi="Liberation Sans" w:eastAsia="Microsoft YaHei" w:cs="Arial"/>
+      <w:rFonts w:ascii="Liberation Sans" w:eastAsia="Microsoft YaHei" w:hAnsi="Liberation Sans" w:cs="Arial"/>
       <w:sz w:val="28"/>
       <w:szCs w:val="28"/>
     </w:rPr>
   </w:style>
-  <w:style w:type="paragraph" w:styleId="TextBody">
+  <w:style w:type="paragraph" w:styleId="BodyText">
     <w:name w:val="Body Text"/>
     <w:basedOn w:val="Normal"/>
     <w:pPr>
-      <w:spacing w:lineRule="auto" w:line="276" w:before="0" w:after="140"/>
+      <w:spacing w:after="140"/>
     </w:pPr>
-    <w:rPr/>
   </w:style>
   <w:style w:type="paragraph" w:styleId="List">
     <w:name w:val="List"/>
-    <w:basedOn w:val="TextBody"/>
-    <w:pPr/>
+    <w:basedOn w:val="BodyText"/>
     <w:rPr>
       <w:rFonts w:cs="Arial"/>
     </w:rPr>
   </w:style>
   <w:style w:type="paragraph" w:styleId="Caption">
-    <w:name w:val="Caption"/>
+    <w:name w:val="caption"/>
     <w:basedOn w:val="Normal"/>
     <w:qFormat/>
     <w:pPr>
@@ -2564,7 +2540,7 @@
       <w:szCs w:val="24"/>
     </w:rPr>
   </w:style>
-  <w:style w:type="paragraph" w:styleId="Index">
+  <w:style w:type="paragraph" w:customStyle="1" w:styleId="Index">
     <w:name w:val="Index"/>
     <w:basedOn w:val="Normal"/>
     <w:qFormat/>
@@ -2583,9 +2559,7 @@
     <w:semiHidden/>
     <w:unhideWhenUsed/>
     <w:qFormat/>
-    <w:rsid w:val="0030057c"/>
-    <w:pPr/>
-    <w:rPr/>
+    <w:rsid w:val="0030057C"/>
   </w:style>
   <w:style w:type="paragraph" w:styleId="BalloonText">
     <w:name w:val="Balloon Text"/>
@@ -2595,9 +2569,9 @@
     <w:semiHidden/>
     <w:unhideWhenUsed/>
     <w:qFormat/>
-    <w:rsid w:val="0030057c"/>
+    <w:rsid w:val="0030057C"/>
     <w:pPr>
-      <w:spacing w:lineRule="auto" w:line="240" w:before="0" w:after="0"/>
+      <w:spacing w:after="0" w:line="240" w:lineRule="auto"/>
     </w:pPr>
     <w:rPr>
       <w:rFonts w:ascii="Tahoma" w:hAnsi="Tahoma" w:cs="Tahoma"/>
@@ -2609,20 +2583,10 @@
     <w:name w:val="No Spacing"/>
     <w:uiPriority w:val="1"/>
     <w:qFormat/>
-    <w:rsid w:val="0030057c"/>
-    <w:pPr>
-      <w:widowControl/>
-      <w:bidi w:val="0"/>
-      <w:spacing w:lineRule="auto" w:line="240" w:before="0" w:after="0"/>
-      <w:jc w:val="left"/>
-    </w:pPr>
+    <w:rsid w:val="0030057C"/>
     <w:rPr>
-      <w:rFonts w:ascii="Calibri" w:hAnsi="Calibri" w:eastAsia="" w:cs="" w:asciiTheme="minorHAnsi" w:cstheme="minorBidi" w:eastAsiaTheme="minorEastAsia" w:hAnsiTheme="minorHAnsi"/>
       <w:color w:val="00000A"/>
-      <w:kern w:val="0"/>
       <w:sz w:val="22"/>
-      <w:szCs w:val="22"/>
-      <w:lang w:val="en-US" w:eastAsia="en-US" w:bidi="ar-SA"/>
     </w:rPr>
   </w:style>
   <w:style w:type="paragraph" w:styleId="ListParagraph">
@@ -2630,124 +2594,54 @@
     <w:basedOn w:val="Normal"/>
     <w:uiPriority w:val="34"/>
     <w:qFormat/>
-    <w:rsid w:val="0030057c"/>
+    <w:rsid w:val="0030057C"/>
     <w:pPr>
-      <w:spacing w:before="0" w:after="200"/>
-      <w:ind w:left="720" w:hanging="0"/>
+      <w:ind w:left="720"/>
       <w:contextualSpacing/>
     </w:pPr>
-    <w:rPr/>
   </w:style>
-  <w:style w:type="paragraph" w:styleId="Contents1">
-    <w:name w:val="TOC 1"/>
+  <w:style w:type="paragraph" w:styleId="TOC1">
+    <w:name w:val="toc 1"/>
     <w:basedOn w:val="Normal"/>
     <w:next w:val="Normal"/>
     <w:autoRedefine/>
     <w:uiPriority w:val="39"/>
     <w:unhideWhenUsed/>
-    <w:rsid w:val="000774fc"/>
+    <w:rsid w:val="000774FC"/>
     <w:pPr>
-      <w:spacing w:before="0" w:after="100"/>
+      <w:spacing w:after="100"/>
     </w:pPr>
-    <w:rPr/>
   </w:style>
-  <w:style w:type="paragraph" w:styleId="Contents3">
-    <w:name w:val="TOC 3"/>
+  <w:style w:type="paragraph" w:styleId="TOC3">
+    <w:name w:val="toc 3"/>
     <w:basedOn w:val="Normal"/>
     <w:next w:val="Normal"/>
     <w:autoRedefine/>
     <w:uiPriority w:val="39"/>
     <w:unhideWhenUsed/>
-    <w:rsid w:val="000774fc"/>
+    <w:rsid w:val="000774FC"/>
     <w:pPr>
-      <w:spacing w:before="0" w:after="100"/>
-      <w:ind w:left="440" w:hanging="0"/>
+      <w:spacing w:after="100"/>
+      <w:ind w:left="440"/>
     </w:pPr>
-    <w:rPr/>
-  </w:style>
-  <w:style w:type="numbering" w:styleId="NoList" w:default="1">
-    <w:name w:val="No List"/>
-    <w:uiPriority w:val="99"/>
-    <w:semiHidden/>
-    <w:unhideWhenUsed/>
-    <w:qFormat/>
-  </w:style>
-  <w:style w:type="table" w:default="1" w:styleId="TableNormal">
-    <w:name w:val="Normal Table"/>
-    <w:uiPriority w:val="99"/>
-    <w:semiHidden/>
-    <w:unhideWhenUsed/>
-    <w:qFormat/>
-    <w:tblPr>
-      <w:tblInd w:w="0" w:type="dxa"/>
-      <w:tblCellMar>
-        <w:top w:w="0" w:type="dxa"/>
-        <w:left w:w="108" w:type="dxa"/>
-        <w:bottom w:w="0" w:type="dxa"/>
-        <w:right w:w="108" w:type="dxa"/>
-      </w:tblCellMar>
-    </w:tblPr>
   </w:style>
   <w:style w:type="table" w:styleId="TableGrid">
     <w:name w:val="Table Grid"/>
     <w:basedOn w:val="TableNormal"/>
     <w:uiPriority w:val="59"/>
-    <w:rsid w:val="0030057c"/>
-    <w:pPr>
-      <w:spacing w:after="0" w:line="240" w:lineRule="auto"/>
-    </w:pPr>
+    <w:rsid w:val="0030057C"/>
     <w:tblPr>
-      <w:tblInd w:w="0" w:type="dxa"/>
       <w:tblBorders>
-        <w:top w:val="single" w:color="000000" w:themeColor="text1" w:sz="4" w:space="0"/>
-        <w:left w:val="single" w:color="000000" w:themeColor="text1" w:sz="4" w:space="0"/>
-        <w:bottom w:val="single" w:color="000000" w:themeColor="text1" w:sz="4" w:space="0"/>
-        <w:right w:val="single" w:color="000000" w:themeColor="text1" w:sz="4" w:space="0"/>
-        <w:insideH w:val="single" w:color="000000" w:themeColor="text1" w:sz="4" w:space="0"/>
-        <w:insideV w:val="single" w:color="000000" w:themeColor="text1" w:sz="4" w:space="0"/>
+        <w:top w:val="single" w:sz="4" w:space="0" w:color="000000" w:themeColor="text1"/>
+        <w:left w:val="single" w:sz="4" w:space="0" w:color="000000" w:themeColor="text1"/>
+        <w:bottom w:val="single" w:sz="4" w:space="0" w:color="000000" w:themeColor="text1"/>
+        <w:right w:val="single" w:sz="4" w:space="0" w:color="000000" w:themeColor="text1"/>
+        <w:insideH w:val="single" w:sz="4" w:space="0" w:color="000000" w:themeColor="text1"/>
+        <w:insideV w:val="single" w:sz="4" w:space="0" w:color="000000" w:themeColor="text1"/>
       </w:tblBorders>
-      <w:tblCellMar>
-        <w:top w:w="0" w:type="dxa"/>
-        <w:left w:w="108" w:type="dxa"/>
-        <w:bottom w:w="0" w:type="dxa"/>
-        <w:right w:w="108" w:type="dxa"/>
-      </w:tblCellMar>
     </w:tblPr>
   </w:style>
 </w:styles>
-</file>
-
-<file path=word/glossary/document.xml><?xml version="1.0" encoding="utf-8"?>
-<w:glossaryDocument xmlns:w14="http://schemas.microsoft.com/office/word/2010/wordml" xmlns:w="http://schemas.openxmlformats.org/wordprocessingml/2006/main">
-  <w:docParts>
-    <w:docPart>
-      <w:docPartPr>
-        <w:name w:val="DefaultPlaceholder_1081868574"/>
-        <w:category>
-          <w:name w:val="General"/>
-          <w:gallery w:val="placeholder"/>
-        </w:category>
-        <w:types>
-          <w:type w:val="bbPlcHdr"/>
-        </w:types>
-        <w:behaviors>
-          <w:behavior w:val="content"/>
-        </w:behaviors>
-        <w:guid w:val="{b9915e32-0c88-44a2-8b67-e84045679084}"/>
-      </w:docPartPr>
-      <w:docPartBody>
-        <w:p>
-          <w:r>
-            <w:rPr>
-              <w:rStyle w:val="PlaceholderText"/>
-            </w:rPr>
-            <w:t/>
-          </w:r>
-        </w:p>
-      </w:docPartBody>
-    </w:docPart>
-  </w:docParts>
-</w:glossaryDocument>
 </file>
 
 <file path=word/theme/theme1.xml><?xml version="1.0" encoding="utf-8"?>
@@ -3038,7 +2932,7 @@
 </file>
 
 <file path=customXml/itemProps1.xml><?xml version="1.0" encoding="utf-8"?>
-<ds:datastoreItem xmlns:ds="http://schemas.openxmlformats.org/officeDocument/2006/customXml" ds:itemID="{1C0D6DA4-F74C-494A-9142-301DE3B6AD27}">
+<ds:datastoreItem xmlns:ds="http://schemas.openxmlformats.org/officeDocument/2006/customXml" ds:itemID="{65558991-1A56-4636-B0DC-46F4F654DA9A}">
   <ds:schemaRefs>
     <ds:schemaRef ds:uri="http://schemas.openxmlformats.org/officeDocument/2006/bibliography"/>
   </ds:schemaRefs>

</xml_diff>